<commit_message>
Starting to implement dnn
</commit_message>
<xml_diff>
--- a/reports/Cassady_Review_1.docx
+++ b/reports/Cassady_Review_1.docx
@@ -312,7 +312,7 @@
               <w:cnfStyle w:val="000000100000" w:firstRow="0" w:lastRow="0" w:firstColumn="0" w:lastColumn="0" w:oddVBand="0" w:evenVBand="0" w:oddHBand="1" w:evenHBand="0" w:firstRowFirstColumn="0" w:firstRowLastColumn="0" w:lastRowFirstColumn="0" w:lastRowLastColumn="0"/>
             </w:pPr>
             <w:r>
-              <w:t>Represents {Hearts, Spades, Diamonds, Clubs}</w:t>
+              <w:t>Represents {Heart, Spade, Diamond, Club}</w:t>
             </w:r>
           </w:p>
         </w:tc>
@@ -364,7 +364,7 @@
               <w:cnfStyle w:val="000000000000" w:firstRow="0" w:lastRow="0" w:firstColumn="0" w:lastColumn="0" w:oddVBand="0" w:evenVBand="0" w:oddHBand="0" w:evenHBand="0" w:firstRowFirstColumn="0" w:firstRowLastColumn="0" w:lastRowFirstColumn="0" w:lastRowLastColumn="0"/>
             </w:pPr>
             <w:r>
-              <w:t>Represents {Aces, 2, 3, 4, …, Jack, Queen, King}</w:t>
+              <w:t>Represents {Ace, 2, 3, 4, …, Jack, Queen, King}</w:t>
             </w:r>
           </w:p>
         </w:tc>
@@ -419,7 +419,7 @@
               <w:cnfStyle w:val="000000100000" w:firstRow="0" w:lastRow="0" w:firstColumn="0" w:lastColumn="0" w:oddVBand="0" w:evenVBand="0" w:oddHBand="1" w:evenHBand="0" w:firstRowFirstColumn="0" w:firstRowLastColumn="0" w:lastRowFirstColumn="0" w:lastRowLastColumn="0"/>
             </w:pPr>
             <w:r>
-              <w:t>Represents {Hearts, Spades, Diamonds, Clubs}</w:t>
+              <w:t>Represents {Heart, Spade, Diamond, Club}</w:t>
             </w:r>
           </w:p>
         </w:tc>
@@ -471,7 +471,7 @@
               <w:cnfStyle w:val="000000000000" w:firstRow="0" w:lastRow="0" w:firstColumn="0" w:lastColumn="0" w:oddVBand="0" w:evenVBand="0" w:oddHBand="0" w:evenHBand="0" w:firstRowFirstColumn="0" w:firstRowLastColumn="0" w:lastRowFirstColumn="0" w:lastRowLastColumn="0"/>
             </w:pPr>
             <w:r>
-              <w:t>Represents {Aces, 2, 3, 4, …, Jack, Queen, King}</w:t>
+              <w:t>Represents {Ace, 2, 3, 4, …, Jack, Queen, King}</w:t>
             </w:r>
           </w:p>
         </w:tc>
@@ -526,7 +526,7 @@
               <w:cnfStyle w:val="000000100000" w:firstRow="0" w:lastRow="0" w:firstColumn="0" w:lastColumn="0" w:oddVBand="0" w:evenVBand="0" w:oddHBand="1" w:evenHBand="0" w:firstRowFirstColumn="0" w:firstRowLastColumn="0" w:lastRowFirstColumn="0" w:lastRowLastColumn="0"/>
             </w:pPr>
             <w:r>
-              <w:t>Represents {Hearts, Spades, Diamonds, Clubs}</w:t>
+              <w:t>Represents {Heart, Spade, Diamond, Club}</w:t>
             </w:r>
           </w:p>
         </w:tc>
@@ -578,7 +578,7 @@
               <w:cnfStyle w:val="000000000000" w:firstRow="0" w:lastRow="0" w:firstColumn="0" w:lastColumn="0" w:oddVBand="0" w:evenVBand="0" w:oddHBand="0" w:evenHBand="0" w:firstRowFirstColumn="0" w:firstRowLastColumn="0" w:lastRowFirstColumn="0" w:lastRowLastColumn="0"/>
             </w:pPr>
             <w:r>
-              <w:t>Represents {Aces, 2, 3, 4, …, Jack, Queen, King}</w:t>
+              <w:t>Represents {Ace, 2, 3, 4, …, Jack, Queen, King}</w:t>
             </w:r>
           </w:p>
         </w:tc>
@@ -633,7 +633,7 @@
               <w:cnfStyle w:val="000000100000" w:firstRow="0" w:lastRow="0" w:firstColumn="0" w:lastColumn="0" w:oddVBand="0" w:evenVBand="0" w:oddHBand="1" w:evenHBand="0" w:firstRowFirstColumn="0" w:firstRowLastColumn="0" w:lastRowFirstColumn="0" w:lastRowLastColumn="0"/>
             </w:pPr>
             <w:r>
-              <w:t>Represents {Hearts, Spades, Diamonds, Clubs}</w:t>
+              <w:t>Represents {Heart, Spade, Diamond, Club}</w:t>
             </w:r>
           </w:p>
         </w:tc>
@@ -691,7 +691,7 @@
               <w:cnfStyle w:val="000000000000" w:firstRow="0" w:lastRow="0" w:firstColumn="0" w:lastColumn="0" w:oddVBand="0" w:evenVBand="0" w:oddHBand="0" w:evenHBand="0" w:firstRowFirstColumn="0" w:firstRowLastColumn="0" w:lastRowFirstColumn="0" w:lastRowLastColumn="0"/>
             </w:pPr>
             <w:r>
-              <w:t>Represents {Aces, 2, 3, 4, …, Jack, Queen, King}</w:t>
+              <w:t>Represents {Ace, 2, 3, 4, …, Jack, Queen, King}</w:t>
             </w:r>
           </w:p>
         </w:tc>
@@ -746,7 +746,7 @@
               <w:cnfStyle w:val="000000100000" w:firstRow="0" w:lastRow="0" w:firstColumn="0" w:lastColumn="0" w:oddVBand="0" w:evenVBand="0" w:oddHBand="1" w:evenHBand="0" w:firstRowFirstColumn="0" w:firstRowLastColumn="0" w:lastRowFirstColumn="0" w:lastRowLastColumn="0"/>
             </w:pPr>
             <w:r>
-              <w:t>Represents {Hearts, Spades, Diamonds, Clubs}</w:t>
+              <w:t>Represents {Heart, Spade, Diamond, Club}</w:t>
             </w:r>
           </w:p>
         </w:tc>
@@ -798,7 +798,7 @@
               <w:cnfStyle w:val="000000000000" w:firstRow="0" w:lastRow="0" w:firstColumn="0" w:lastColumn="0" w:oddVBand="0" w:evenVBand="0" w:oddHBand="0" w:evenHBand="0" w:firstRowFirstColumn="0" w:firstRowLastColumn="0" w:lastRowFirstColumn="0" w:lastRowLastColumn="0"/>
             </w:pPr>
             <w:r>
-              <w:t>Represents {Aces, 2, 3, 4, …, Jack, Queen, King}</w:t>
+              <w:t>Represents {Ace, 2, 3, 4, …, Jack, Queen, King}</w:t>
             </w:r>
           </w:p>
         </w:tc>
@@ -1277,7 +1277,13 @@
         <w:t xml:space="preserve"> [2]</w:t>
       </w:r>
       <w:r>
-        <w:t>.  They applied RAGA to a poker hand dataset with 17 target classes instead of 10.  They were able to achieve a training accuracy of 90.39% and a test set accuracy of 57.6% compared to their control algorithm See-5 that achieved 64.25% accuracy on the training set and 36.16% accuracy on the test set.</w:t>
+        <w:t xml:space="preserve">.  They applied RAGA to a poker hand dataset with 17 target classes instead of 10.  They were able to achieve a training accuracy of 90.39% and a test set accuracy of 57.6% compared to their control algorithm See-5 </w:t>
+      </w:r>
+      <w:r>
+        <w:t>which</w:t>
+      </w:r>
+      <w:r>
+        <w:t xml:space="preserve"> achieved 64.25% accuracy on the training set and 36.16% accuracy on the test set.</w:t>
       </w:r>
     </w:p>
     <w:p>
@@ -1288,13 +1294,745 @@
         <w:t xml:space="preserve">and blogs </w:t>
       </w:r>
       <w:r>
-        <w:t>have been found that attempt to design models that accurately predict the poker hand using the dataset described in this paper.</w:t>
+        <w:t>have been found</w:t>
+      </w:r>
+      <w:r>
+        <w:t xml:space="preserve"> online</w:t>
+      </w:r>
+      <w:r>
+        <w:t xml:space="preserve"> that attempt to design models that accurately predict the poker hand using the dataset described in this paper.</w:t>
       </w:r>
       <w:r>
         <w:t xml:space="preserve">  Most present the results from classical models as well as deep neural networks.  Neural network architectures are typically only a few layers deep and no work has been found that preprocesses data through normalization.</w:t>
       </w:r>
       <w:r>
         <w:t xml:space="preserve">  </w:t>
+      </w:r>
+      <w:r>
+        <w:t>A short list of found attempts to solve this dataset are listed below:</w:t>
+      </w:r>
+    </w:p>
+    <w:p>
+      <w:pPr>
+        <w:pStyle w:val="ListParagraph"/>
+        <w:numPr>
+          <w:ilvl w:val="0"/>
+          <w:numId w:val="11"/>
+        </w:numPr>
+      </w:pPr>
+      <w:r>
+        <w:t xml:space="preserve">Medium </w:t>
+      </w:r>
+      <w:r>
+        <w:t>b</w:t>
+      </w:r>
+      <w:r>
+        <w:t xml:space="preserve">log </w:t>
+      </w:r>
+      <w:r>
+        <w:t>p</w:t>
+      </w:r>
+      <w:r>
+        <w:t xml:space="preserve">ost </w:t>
+      </w:r>
+      <w:r>
+        <w:t>t</w:t>
+      </w:r>
+      <w:r>
+        <w:t>itled Poker-Hand Prediction by Aditya Bhardwaj [3]</w:t>
+      </w:r>
+    </w:p>
+    <w:p>
+      <w:pPr>
+        <w:pStyle w:val="ListParagraph"/>
+        <w:numPr>
+          <w:ilvl w:val="1"/>
+          <w:numId w:val="11"/>
+        </w:numPr>
+      </w:pPr>
+      <w:r>
+        <w:t xml:space="preserve">Achieved Accuracy of </w:t>
+      </w:r>
+      <w:r>
+        <w:t xml:space="preserve">90.04% on both test and train sets using deep neural network.  Loss function was binary cross entropy and optimizer was </w:t>
+      </w:r>
+      <w:proofErr w:type="spellStart"/>
+      <w:r>
+        <w:t>adam</w:t>
+      </w:r>
+      <w:proofErr w:type="spellEnd"/>
+      <w:r>
+        <w:t>.</w:t>
+      </w:r>
+      <w:r>
+        <w:t xml:space="preserve"> Figure 1 shows a snippet of code taken from the blog describing the neural network’s architecture.</w:t>
+      </w:r>
+    </w:p>
+    <w:p>
+      <w:pPr>
+        <w:pStyle w:val="ListParagraph"/>
+        <w:ind w:left="1440"/>
+      </w:pPr>
+    </w:p>
+    <w:p>
+      <w:pPr>
+        <w:pStyle w:val="ListParagraph"/>
+        <w:keepNext/>
+        <w:ind w:left="1440"/>
+      </w:pPr>
+      <w:r>
+        <w:rPr>
+          <w:noProof/>
+        </w:rPr>
+        <w:drawing>
+          <wp:inline distT="0" distB="0" distL="0" distR="0" wp14:anchorId="5CB7D804" wp14:editId="13E70359">
+            <wp:extent cx="4752975" cy="1247775"/>
+            <wp:effectExtent l="0" t="0" r="9525" b="9525"/>
+            <wp:docPr id="3" name="Picture 3"/>
+            <wp:cNvGraphicFramePr>
+              <a:graphicFrameLocks xmlns:a="http://schemas.openxmlformats.org/drawingml/2006/main" noChangeAspect="1"/>
+            </wp:cNvGraphicFramePr>
+            <a:graphic xmlns:a="http://schemas.openxmlformats.org/drawingml/2006/main">
+              <a:graphicData uri="http://schemas.openxmlformats.org/drawingml/2006/picture">
+                <pic:pic xmlns:pic="http://schemas.openxmlformats.org/drawingml/2006/picture">
+                  <pic:nvPicPr>
+                    <pic:cNvPr id="1" name=""/>
+                    <pic:cNvPicPr/>
+                  </pic:nvPicPr>
+                  <pic:blipFill>
+                    <a:blip r:embed="rId6"/>
+                    <a:stretch>
+                      <a:fillRect/>
+                    </a:stretch>
+                  </pic:blipFill>
+                  <pic:spPr>
+                    <a:xfrm>
+                      <a:off x="0" y="0"/>
+                      <a:ext cx="4752975" cy="1247775"/>
+                    </a:xfrm>
+                    <a:prstGeom prst="rect">
+                      <a:avLst/>
+                    </a:prstGeom>
+                  </pic:spPr>
+                </pic:pic>
+              </a:graphicData>
+            </a:graphic>
+          </wp:inline>
+        </w:drawing>
+      </w:r>
+    </w:p>
+    <w:p>
+      <w:pPr>
+        <w:pStyle w:val="Caption"/>
+        <w:ind w:left="1440"/>
+        <w:rPr>
+          <w:color w:val="auto"/>
+          <w:sz w:val="22"/>
+          <w:szCs w:val="22"/>
+        </w:rPr>
+      </w:pPr>
+      <w:r>
+        <w:rPr>
+          <w:color w:val="auto"/>
+          <w:sz w:val="22"/>
+          <w:szCs w:val="22"/>
+        </w:rPr>
+        <w:t xml:space="preserve">Figure </w:t>
+      </w:r>
+      <w:r>
+        <w:rPr>
+          <w:color w:val="auto"/>
+          <w:sz w:val="22"/>
+          <w:szCs w:val="22"/>
+        </w:rPr>
+        <w:fldChar w:fldCharType="begin"/>
+      </w:r>
+      <w:r>
+        <w:rPr>
+          <w:color w:val="auto"/>
+          <w:sz w:val="22"/>
+          <w:szCs w:val="22"/>
+        </w:rPr>
+        <w:instrText xml:space="preserve"> SEQ Figure \* ARABIC </w:instrText>
+      </w:r>
+      <w:r>
+        <w:rPr>
+          <w:color w:val="auto"/>
+          <w:sz w:val="22"/>
+          <w:szCs w:val="22"/>
+        </w:rPr>
+        <w:fldChar w:fldCharType="separate"/>
+      </w:r>
+      <w:r>
+        <w:rPr>
+          <w:noProof/>
+          <w:color w:val="auto"/>
+          <w:sz w:val="22"/>
+          <w:szCs w:val="22"/>
+        </w:rPr>
+        <w:t>1</w:t>
+      </w:r>
+      <w:r>
+        <w:rPr>
+          <w:color w:val="auto"/>
+          <w:sz w:val="22"/>
+          <w:szCs w:val="22"/>
+        </w:rPr>
+        <w:fldChar w:fldCharType="end"/>
+      </w:r>
+      <w:r>
+        <w:rPr>
+          <w:color w:val="auto"/>
+          <w:sz w:val="22"/>
+          <w:szCs w:val="22"/>
+        </w:rPr>
+        <w:t>: Neural Network Architecture</w:t>
+      </w:r>
+    </w:p>
+    <w:p>
+      <w:pPr>
+        <w:pStyle w:val="ListParagraph"/>
+        <w:numPr>
+          <w:ilvl w:val="0"/>
+          <w:numId w:val="11"/>
+        </w:numPr>
+      </w:pPr>
+      <w:r>
+        <w:t xml:space="preserve">GitHub </w:t>
+      </w:r>
+      <w:r>
+        <w:t>r</w:t>
+      </w:r>
+      <w:r>
+        <w:t xml:space="preserve">epository </w:t>
+      </w:r>
+      <w:r>
+        <w:t xml:space="preserve">titled </w:t>
+      </w:r>
+      <w:proofErr w:type="spellStart"/>
+      <w:r>
+        <w:t>Pokerman</w:t>
+      </w:r>
+      <w:proofErr w:type="spellEnd"/>
+      <w:r>
+        <w:t xml:space="preserve"> by Aditi Srinivas [4]</w:t>
+      </w:r>
+    </w:p>
+    <w:p>
+      <w:pPr>
+        <w:pStyle w:val="ListParagraph"/>
+        <w:numPr>
+          <w:ilvl w:val="1"/>
+          <w:numId w:val="11"/>
+        </w:numPr>
+      </w:pPr>
+      <w:r>
+        <w:t xml:space="preserve">Achieved test accuracy of 97% using </w:t>
+      </w:r>
+      <w:proofErr w:type="spellStart"/>
+      <w:r>
+        <w:t>sklearn’s</w:t>
+      </w:r>
+      <w:proofErr w:type="spellEnd"/>
+      <w:r>
+        <w:t xml:space="preserve"> </w:t>
+      </w:r>
+      <w:proofErr w:type="spellStart"/>
+      <w:r>
+        <w:t>MLPClassifier</w:t>
+      </w:r>
+      <w:proofErr w:type="spellEnd"/>
+      <w:r>
+        <w:t xml:space="preserve"> with </w:t>
+      </w:r>
+      <w:proofErr w:type="spellStart"/>
+      <w:r>
+        <w:t>adam</w:t>
+      </w:r>
+      <w:proofErr w:type="spellEnd"/>
+      <w:r>
+        <w:t xml:space="preserve"> optimization.</w:t>
+      </w:r>
+    </w:p>
+    <w:p>
+      <w:pPr>
+        <w:pStyle w:val="ListParagraph"/>
+        <w:numPr>
+          <w:ilvl w:val="1"/>
+          <w:numId w:val="11"/>
+        </w:numPr>
+      </w:pPr>
+      <w:r>
+        <w:t xml:space="preserve">The model with the best results was initialized with he following function call: </w:t>
+      </w:r>
+      <w:proofErr w:type="spellStart"/>
+      <w:r>
+        <w:rPr>
+          <w:rStyle w:val="pl-v"/>
+          <w:rFonts w:ascii="Consolas" w:hAnsi="Consolas"/>
+          <w:sz w:val="18"/>
+          <w:szCs w:val="18"/>
+          <w:shd w:val="clear" w:color="auto" w:fill="282C34"/>
+        </w:rPr>
+        <w:t>MLPClassifier</w:t>
+      </w:r>
+      <w:proofErr w:type="spellEnd"/>
+      <w:r>
+        <w:rPr>
+          <w:rFonts w:ascii="Consolas" w:hAnsi="Consolas"/>
+          <w:sz w:val="18"/>
+          <w:szCs w:val="18"/>
+          <w:shd w:val="clear" w:color="auto" w:fill="282C34"/>
+        </w:rPr>
+        <w:t>(</w:t>
+      </w:r>
+      <w:r>
+        <w:rPr>
+          <w:rStyle w:val="pl-s1"/>
+          <w:rFonts w:ascii="Consolas" w:hAnsi="Consolas"/>
+          <w:sz w:val="18"/>
+          <w:szCs w:val="18"/>
+          <w:shd w:val="clear" w:color="auto" w:fill="282C34"/>
+        </w:rPr>
+        <w:t>solver</w:t>
+      </w:r>
+      <w:r>
+        <w:rPr>
+          <w:rFonts w:ascii="Consolas" w:hAnsi="Consolas"/>
+          <w:sz w:val="18"/>
+          <w:szCs w:val="18"/>
+          <w:shd w:val="clear" w:color="auto" w:fill="282C34"/>
+        </w:rPr>
+        <w:t xml:space="preserve"> </w:t>
+      </w:r>
+      <w:r>
+        <w:rPr>
+          <w:rStyle w:val="pl-c1"/>
+          <w:rFonts w:ascii="Consolas" w:hAnsi="Consolas"/>
+          <w:sz w:val="18"/>
+          <w:szCs w:val="18"/>
+          <w:shd w:val="clear" w:color="auto" w:fill="282C34"/>
+        </w:rPr>
+        <w:t>=</w:t>
+      </w:r>
+      <w:r>
+        <w:rPr>
+          <w:rFonts w:ascii="Consolas" w:hAnsi="Consolas"/>
+          <w:sz w:val="18"/>
+          <w:szCs w:val="18"/>
+          <w:shd w:val="clear" w:color="auto" w:fill="282C34"/>
+        </w:rPr>
+        <w:t xml:space="preserve"> </w:t>
+      </w:r>
+      <w:r>
+        <w:rPr>
+          <w:rStyle w:val="pl-s"/>
+          <w:rFonts w:ascii="Consolas" w:hAnsi="Consolas"/>
+          <w:sz w:val="18"/>
+          <w:szCs w:val="18"/>
+          <w:shd w:val="clear" w:color="auto" w:fill="282C34"/>
+        </w:rPr>
+        <w:t>'</w:t>
+      </w:r>
+      <w:proofErr w:type="spellStart"/>
+      <w:r>
+        <w:rPr>
+          <w:rStyle w:val="pl-s"/>
+          <w:rFonts w:ascii="Consolas" w:hAnsi="Consolas"/>
+          <w:sz w:val="18"/>
+          <w:szCs w:val="18"/>
+          <w:shd w:val="clear" w:color="auto" w:fill="282C34"/>
+        </w:rPr>
+        <w:t>adam</w:t>
+      </w:r>
+      <w:proofErr w:type="spellEnd"/>
+      <w:r>
+        <w:rPr>
+          <w:rStyle w:val="pl-s"/>
+          <w:rFonts w:ascii="Consolas" w:hAnsi="Consolas"/>
+          <w:sz w:val="18"/>
+          <w:szCs w:val="18"/>
+          <w:shd w:val="clear" w:color="auto" w:fill="282C34"/>
+        </w:rPr>
+        <w:t>'</w:t>
+      </w:r>
+      <w:r>
+        <w:rPr>
+          <w:rFonts w:ascii="Consolas" w:hAnsi="Consolas"/>
+          <w:sz w:val="18"/>
+          <w:szCs w:val="18"/>
+          <w:shd w:val="clear" w:color="auto" w:fill="282C34"/>
+        </w:rPr>
+        <w:t xml:space="preserve">, </w:t>
+      </w:r>
+      <w:r>
+        <w:rPr>
+          <w:rStyle w:val="pl-s1"/>
+          <w:rFonts w:ascii="Consolas" w:hAnsi="Consolas"/>
+          <w:sz w:val="18"/>
+          <w:szCs w:val="18"/>
+          <w:shd w:val="clear" w:color="auto" w:fill="282C34"/>
+        </w:rPr>
+        <w:t>alpha</w:t>
+      </w:r>
+      <w:r>
+        <w:rPr>
+          <w:rFonts w:ascii="Consolas" w:hAnsi="Consolas"/>
+          <w:sz w:val="18"/>
+          <w:szCs w:val="18"/>
+          <w:shd w:val="clear" w:color="auto" w:fill="282C34"/>
+        </w:rPr>
+        <w:t xml:space="preserve"> </w:t>
+      </w:r>
+      <w:r>
+        <w:rPr>
+          <w:rStyle w:val="pl-c1"/>
+          <w:rFonts w:ascii="Consolas" w:hAnsi="Consolas"/>
+          <w:sz w:val="18"/>
+          <w:szCs w:val="18"/>
+          <w:shd w:val="clear" w:color="auto" w:fill="282C34"/>
+        </w:rPr>
+        <w:t>=</w:t>
+      </w:r>
+      <w:r>
+        <w:rPr>
+          <w:rFonts w:ascii="Consolas" w:hAnsi="Consolas"/>
+          <w:sz w:val="18"/>
+          <w:szCs w:val="18"/>
+          <w:shd w:val="clear" w:color="auto" w:fill="282C34"/>
+        </w:rPr>
+        <w:t xml:space="preserve"> </w:t>
+      </w:r>
+      <w:r>
+        <w:rPr>
+          <w:rStyle w:val="pl-c1"/>
+          <w:rFonts w:ascii="Consolas" w:hAnsi="Consolas"/>
+          <w:sz w:val="18"/>
+          <w:szCs w:val="18"/>
+          <w:shd w:val="clear" w:color="auto" w:fill="282C34"/>
+        </w:rPr>
+        <w:t>1e-5</w:t>
+      </w:r>
+      <w:r>
+        <w:rPr>
+          <w:rFonts w:ascii="Consolas" w:hAnsi="Consolas"/>
+          <w:sz w:val="18"/>
+          <w:szCs w:val="18"/>
+          <w:shd w:val="clear" w:color="auto" w:fill="282C34"/>
+        </w:rPr>
+        <w:t xml:space="preserve">, </w:t>
+      </w:r>
+      <w:proofErr w:type="spellStart"/>
+      <w:r>
+        <w:rPr>
+          <w:rStyle w:val="pl-s1"/>
+          <w:rFonts w:ascii="Consolas" w:hAnsi="Consolas"/>
+          <w:sz w:val="18"/>
+          <w:szCs w:val="18"/>
+          <w:shd w:val="clear" w:color="auto" w:fill="282C34"/>
+        </w:rPr>
+        <w:t>hidden_layer_sizes</w:t>
+      </w:r>
+      <w:proofErr w:type="spellEnd"/>
+      <w:r>
+        <w:rPr>
+          <w:rFonts w:ascii="Consolas" w:hAnsi="Consolas"/>
+          <w:sz w:val="18"/>
+          <w:szCs w:val="18"/>
+          <w:shd w:val="clear" w:color="auto" w:fill="282C34"/>
+        </w:rPr>
+        <w:t xml:space="preserve"> </w:t>
+      </w:r>
+      <w:r>
+        <w:rPr>
+          <w:rStyle w:val="pl-c1"/>
+          <w:rFonts w:ascii="Consolas" w:hAnsi="Consolas"/>
+          <w:sz w:val="18"/>
+          <w:szCs w:val="18"/>
+          <w:shd w:val="clear" w:color="auto" w:fill="282C34"/>
+        </w:rPr>
+        <w:t>=</w:t>
+      </w:r>
+      <w:r>
+        <w:rPr>
+          <w:rFonts w:ascii="Consolas" w:hAnsi="Consolas"/>
+          <w:sz w:val="18"/>
+          <w:szCs w:val="18"/>
+          <w:shd w:val="clear" w:color="auto" w:fill="282C34"/>
+        </w:rPr>
+        <w:t xml:space="preserve"> (</w:t>
+      </w:r>
+      <w:r>
+        <w:rPr>
+          <w:rStyle w:val="pl-c1"/>
+          <w:rFonts w:ascii="Consolas" w:hAnsi="Consolas"/>
+          <w:sz w:val="18"/>
+          <w:szCs w:val="18"/>
+          <w:shd w:val="clear" w:color="auto" w:fill="282C34"/>
+        </w:rPr>
+        <w:t>64</w:t>
+      </w:r>
+      <w:r>
+        <w:rPr>
+          <w:rFonts w:ascii="Consolas" w:hAnsi="Consolas"/>
+          <w:sz w:val="18"/>
+          <w:szCs w:val="18"/>
+          <w:shd w:val="clear" w:color="auto" w:fill="282C34"/>
+        </w:rPr>
+        <w:t xml:space="preserve">, </w:t>
+      </w:r>
+      <w:r>
+        <w:rPr>
+          <w:rStyle w:val="pl-c1"/>
+          <w:rFonts w:ascii="Consolas" w:hAnsi="Consolas"/>
+          <w:sz w:val="18"/>
+          <w:szCs w:val="18"/>
+          <w:shd w:val="clear" w:color="auto" w:fill="282C34"/>
+        </w:rPr>
+        <w:t>64</w:t>
+      </w:r>
+      <w:r>
+        <w:rPr>
+          <w:rFonts w:ascii="Consolas" w:hAnsi="Consolas"/>
+          <w:sz w:val="18"/>
+          <w:szCs w:val="18"/>
+          <w:shd w:val="clear" w:color="auto" w:fill="282C34"/>
+        </w:rPr>
+        <w:t xml:space="preserve">), </w:t>
+      </w:r>
+      <w:r>
+        <w:rPr>
+          <w:rStyle w:val="pl-s1"/>
+          <w:rFonts w:ascii="Consolas" w:hAnsi="Consolas"/>
+          <w:sz w:val="18"/>
+          <w:szCs w:val="18"/>
+          <w:shd w:val="clear" w:color="auto" w:fill="282C34"/>
+        </w:rPr>
+        <w:t>activation</w:t>
+      </w:r>
+      <w:r>
+        <w:rPr>
+          <w:rFonts w:ascii="Consolas" w:hAnsi="Consolas"/>
+          <w:sz w:val="18"/>
+          <w:szCs w:val="18"/>
+          <w:shd w:val="clear" w:color="auto" w:fill="282C34"/>
+        </w:rPr>
+        <w:t xml:space="preserve"> </w:t>
+      </w:r>
+      <w:r>
+        <w:rPr>
+          <w:rStyle w:val="pl-c1"/>
+          <w:rFonts w:ascii="Consolas" w:hAnsi="Consolas"/>
+          <w:sz w:val="18"/>
+          <w:szCs w:val="18"/>
+          <w:shd w:val="clear" w:color="auto" w:fill="282C34"/>
+        </w:rPr>
+        <w:t>=</w:t>
+      </w:r>
+      <w:r>
+        <w:rPr>
+          <w:rFonts w:ascii="Consolas" w:hAnsi="Consolas"/>
+          <w:sz w:val="18"/>
+          <w:szCs w:val="18"/>
+          <w:shd w:val="clear" w:color="auto" w:fill="282C34"/>
+        </w:rPr>
+        <w:t xml:space="preserve"> </w:t>
+      </w:r>
+      <w:r>
+        <w:rPr>
+          <w:rStyle w:val="pl-s"/>
+          <w:rFonts w:ascii="Consolas" w:hAnsi="Consolas"/>
+          <w:sz w:val="18"/>
+          <w:szCs w:val="18"/>
+          <w:shd w:val="clear" w:color="auto" w:fill="282C34"/>
+        </w:rPr>
+        <w:t>'tanh'</w:t>
+      </w:r>
+      <w:r>
+        <w:rPr>
+          <w:rFonts w:ascii="Consolas" w:hAnsi="Consolas"/>
+          <w:sz w:val="18"/>
+          <w:szCs w:val="18"/>
+          <w:shd w:val="clear" w:color="auto" w:fill="282C34"/>
+        </w:rPr>
+        <w:t xml:space="preserve">, </w:t>
+      </w:r>
+      <w:proofErr w:type="spellStart"/>
+      <w:r>
+        <w:rPr>
+          <w:rStyle w:val="pl-s1"/>
+          <w:rFonts w:ascii="Consolas" w:hAnsi="Consolas"/>
+          <w:sz w:val="18"/>
+          <w:szCs w:val="18"/>
+          <w:shd w:val="clear" w:color="auto" w:fill="282C34"/>
+        </w:rPr>
+        <w:t>learning_rate_init</w:t>
+      </w:r>
+      <w:proofErr w:type="spellEnd"/>
+      <w:r>
+        <w:rPr>
+          <w:rFonts w:ascii="Consolas" w:hAnsi="Consolas"/>
+          <w:sz w:val="18"/>
+          <w:szCs w:val="18"/>
+          <w:shd w:val="clear" w:color="auto" w:fill="282C34"/>
+        </w:rPr>
+        <w:t xml:space="preserve"> </w:t>
+      </w:r>
+      <w:r>
+        <w:rPr>
+          <w:rStyle w:val="pl-c1"/>
+          <w:rFonts w:ascii="Consolas" w:hAnsi="Consolas"/>
+          <w:sz w:val="18"/>
+          <w:szCs w:val="18"/>
+          <w:shd w:val="clear" w:color="auto" w:fill="282C34"/>
+        </w:rPr>
+        <w:t>=</w:t>
+      </w:r>
+      <w:r>
+        <w:rPr>
+          <w:rFonts w:ascii="Consolas" w:hAnsi="Consolas"/>
+          <w:sz w:val="18"/>
+          <w:szCs w:val="18"/>
+          <w:shd w:val="clear" w:color="auto" w:fill="282C34"/>
+        </w:rPr>
+        <w:t xml:space="preserve"> </w:t>
+      </w:r>
+      <w:r>
+        <w:rPr>
+          <w:rStyle w:val="pl-c1"/>
+          <w:rFonts w:ascii="Consolas" w:hAnsi="Consolas"/>
+          <w:sz w:val="18"/>
+          <w:szCs w:val="18"/>
+          <w:shd w:val="clear" w:color="auto" w:fill="282C34"/>
+        </w:rPr>
+        <w:t>0.02</w:t>
+      </w:r>
+      <w:r>
+        <w:rPr>
+          <w:rFonts w:ascii="Consolas" w:hAnsi="Consolas"/>
+          <w:sz w:val="18"/>
+          <w:szCs w:val="18"/>
+          <w:shd w:val="clear" w:color="auto" w:fill="282C34"/>
+        </w:rPr>
+        <w:t xml:space="preserve">, </w:t>
+      </w:r>
+      <w:proofErr w:type="spellStart"/>
+      <w:r>
+        <w:rPr>
+          <w:rStyle w:val="pl-s1"/>
+          <w:rFonts w:ascii="Consolas" w:hAnsi="Consolas"/>
+          <w:sz w:val="18"/>
+          <w:szCs w:val="18"/>
+          <w:shd w:val="clear" w:color="auto" w:fill="282C34"/>
+        </w:rPr>
+        <w:t>max_iter</w:t>
+      </w:r>
+      <w:proofErr w:type="spellEnd"/>
+      <w:r>
+        <w:rPr>
+          <w:rFonts w:ascii="Consolas" w:hAnsi="Consolas"/>
+          <w:sz w:val="18"/>
+          <w:szCs w:val="18"/>
+          <w:shd w:val="clear" w:color="auto" w:fill="282C34"/>
+        </w:rPr>
+        <w:t xml:space="preserve"> </w:t>
+      </w:r>
+      <w:r>
+        <w:rPr>
+          <w:rStyle w:val="pl-c1"/>
+          <w:rFonts w:ascii="Consolas" w:hAnsi="Consolas"/>
+          <w:sz w:val="18"/>
+          <w:szCs w:val="18"/>
+          <w:shd w:val="clear" w:color="auto" w:fill="282C34"/>
+        </w:rPr>
+        <w:t>=</w:t>
+      </w:r>
+      <w:r>
+        <w:rPr>
+          <w:rFonts w:ascii="Consolas" w:hAnsi="Consolas"/>
+          <w:sz w:val="18"/>
+          <w:szCs w:val="18"/>
+          <w:shd w:val="clear" w:color="auto" w:fill="282C34"/>
+        </w:rPr>
+        <w:t xml:space="preserve"> </w:t>
+      </w:r>
+      <w:r>
+        <w:rPr>
+          <w:rStyle w:val="pl-c1"/>
+          <w:rFonts w:ascii="Consolas" w:hAnsi="Consolas"/>
+          <w:sz w:val="18"/>
+          <w:szCs w:val="18"/>
+          <w:shd w:val="clear" w:color="auto" w:fill="282C34"/>
+        </w:rPr>
+        <w:t>2000</w:t>
+      </w:r>
+      <w:r>
+        <w:rPr>
+          <w:rFonts w:ascii="Consolas" w:hAnsi="Consolas"/>
+          <w:sz w:val="18"/>
+          <w:szCs w:val="18"/>
+          <w:shd w:val="clear" w:color="auto" w:fill="282C34"/>
+        </w:rPr>
+        <w:t xml:space="preserve">, </w:t>
+      </w:r>
+      <w:proofErr w:type="spellStart"/>
+      <w:r>
+        <w:rPr>
+          <w:rStyle w:val="pl-s1"/>
+          <w:rFonts w:ascii="Consolas" w:hAnsi="Consolas"/>
+          <w:sz w:val="18"/>
+          <w:szCs w:val="18"/>
+          <w:shd w:val="clear" w:color="auto" w:fill="282C34"/>
+        </w:rPr>
+        <w:t>random_state</w:t>
+      </w:r>
+      <w:proofErr w:type="spellEnd"/>
+      <w:r>
+        <w:rPr>
+          <w:rFonts w:ascii="Consolas" w:hAnsi="Consolas"/>
+          <w:sz w:val="18"/>
+          <w:szCs w:val="18"/>
+          <w:shd w:val="clear" w:color="auto" w:fill="282C34"/>
+        </w:rPr>
+        <w:t xml:space="preserve"> </w:t>
+      </w:r>
+      <w:r>
+        <w:rPr>
+          <w:rStyle w:val="pl-c1"/>
+          <w:rFonts w:ascii="Consolas" w:hAnsi="Consolas"/>
+          <w:sz w:val="18"/>
+          <w:szCs w:val="18"/>
+          <w:shd w:val="clear" w:color="auto" w:fill="282C34"/>
+        </w:rPr>
+        <w:t>=</w:t>
+      </w:r>
+      <w:r>
+        <w:rPr>
+          <w:rFonts w:ascii="Consolas" w:hAnsi="Consolas"/>
+          <w:sz w:val="18"/>
+          <w:szCs w:val="18"/>
+          <w:shd w:val="clear" w:color="auto" w:fill="282C34"/>
+        </w:rPr>
+        <w:t xml:space="preserve"> </w:t>
+      </w:r>
+      <w:r>
+        <w:rPr>
+          <w:rStyle w:val="pl-s1"/>
+          <w:rFonts w:ascii="Consolas" w:hAnsi="Consolas"/>
+          <w:sz w:val="18"/>
+          <w:szCs w:val="18"/>
+          <w:shd w:val="clear" w:color="auto" w:fill="282C34"/>
+        </w:rPr>
+        <w:t>trial</w:t>
+      </w:r>
+      <w:r>
+        <w:rPr>
+          <w:rFonts w:ascii="Consolas" w:hAnsi="Consolas"/>
+          <w:sz w:val="18"/>
+          <w:szCs w:val="18"/>
+          <w:shd w:val="clear" w:color="auto" w:fill="282C34"/>
+        </w:rPr>
+        <w:t>)</w:t>
       </w:r>
     </w:p>
     <w:p>
@@ -1316,12 +2054,25 @@
         <w:t xml:space="preserve"> features to the </w:t>
       </w:r>
       <w:r>
-        <w:t>output at a with a lower computational cost and smaller memory cost than searching a dictionary of 311.875,200 values would.  The features of the neural network will include the following attributes: S1, C1, S2, C2, S3, C3, S4, C4, S5, and C5.  The output target will be the attribute Class.</w:t>
+        <w:t xml:space="preserve">output at a with a lower computational cost and smaller memory cost than searching a dictionary of 311.875,200 </w:t>
+      </w:r>
+      <w:r>
+        <w:lastRenderedPageBreak/>
+        <w:t>values would.  The features of the neural network will include the following attributes: S1, C1, S2, C2, S3, C3, S4, C4, S5, and C5.  The output target will be the attribute Class.</w:t>
       </w:r>
     </w:p>
     <w:p>
       <w:r>
-        <w:br w:type="page"/>
+        <w:t xml:space="preserve">An additional goal of this case study is to improve upon the accuracy on </w:t>
+      </w:r>
+      <w:r>
+        <w:t>untrained</w:t>
+      </w:r>
+      <w:r>
+        <w:t xml:space="preserve"> data and provide additional analysis on the effect of over representation of features in the training and test sets.  Furthermore, I plan to combine the test and training sets</w:t>
+      </w:r>
+      <w:r>
+        <w:t xml:space="preserve"> and apply k-fold validation techniques to improve the performance.</w:t>
       </w:r>
     </w:p>
     <w:p>
@@ -1329,7 +2080,6 @@
         <w:pStyle w:val="Heading1"/>
       </w:pPr>
       <w:r>
-        <w:lastRenderedPageBreak/>
         <w:t>Dataset Description</w:t>
       </w:r>
     </w:p>
@@ -2853,838 +3603,6 @@
                 <pic:pic xmlns:pic="http://schemas.openxmlformats.org/drawingml/2006/picture">
                   <pic:nvPicPr>
                     <pic:cNvPr id="2" name="Train_Set_Target_Distribution.png"/>
-                    <pic:cNvPicPr/>
-                  </pic:nvPicPr>
-                  <pic:blipFill>
-                    <a:blip r:embed="rId6">
-                      <a:extLst>
-                        <a:ext uri="{28A0092B-C50C-407E-A947-70E740481C1C}">
-                          <a14:useLocalDpi xmlns:a14="http://schemas.microsoft.com/office/drawing/2010/main" val="0"/>
-                        </a:ext>
-                      </a:extLst>
-                    </a:blip>
-                    <a:stretch>
-                      <a:fillRect/>
-                    </a:stretch>
-                  </pic:blipFill>
-                  <pic:spPr>
-                    <a:xfrm>
-                      <a:off x="0" y="0"/>
-                      <a:ext cx="5943600" cy="4304030"/>
-                    </a:xfrm>
-                    <a:prstGeom prst="rect">
-                      <a:avLst/>
-                    </a:prstGeom>
-                  </pic:spPr>
-                </pic:pic>
-              </a:graphicData>
-            </a:graphic>
-          </wp:inline>
-        </w:drawing>
-      </w:r>
-    </w:p>
-    <w:p>
-      <w:pPr>
-        <w:pStyle w:val="Caption"/>
-        <w:rPr>
-          <w:color w:val="auto"/>
-          <w:sz w:val="22"/>
-          <w:szCs w:val="22"/>
-        </w:rPr>
-      </w:pPr>
-      <w:r>
-        <w:rPr>
-          <w:color w:val="auto"/>
-          <w:sz w:val="22"/>
-          <w:szCs w:val="22"/>
-        </w:rPr>
-        <w:t xml:space="preserve">Figure </w:t>
-      </w:r>
-      <w:r>
-        <w:rPr>
-          <w:color w:val="auto"/>
-          <w:sz w:val="22"/>
-          <w:szCs w:val="22"/>
-        </w:rPr>
-        <w:t>1</w:t>
-      </w:r>
-      <w:r>
-        <w:rPr>
-          <w:color w:val="auto"/>
-          <w:sz w:val="22"/>
-          <w:szCs w:val="22"/>
-        </w:rPr>
-        <w:t>: T</w:t>
-      </w:r>
-      <w:r>
-        <w:rPr>
-          <w:color w:val="auto"/>
-          <w:sz w:val="22"/>
-          <w:szCs w:val="22"/>
-        </w:rPr>
-        <w:t>rain</w:t>
-      </w:r>
-      <w:r>
-        <w:rPr>
-          <w:color w:val="auto"/>
-          <w:sz w:val="22"/>
-          <w:szCs w:val="22"/>
-        </w:rPr>
-        <w:t xml:space="preserve"> Set Target Distribution</w:t>
-      </w:r>
-    </w:p>
-    <w:p>
-      <w:bookmarkStart w:id="0" w:name="_GoBack"/>
-      <w:bookmarkEnd w:id="0"/>
-    </w:p>
-    <w:p>
-      <w:pPr>
-        <w:pStyle w:val="Caption"/>
-        <w:keepNext/>
-        <w:rPr>
-          <w:color w:val="auto"/>
-          <w:sz w:val="22"/>
-          <w:szCs w:val="22"/>
-        </w:rPr>
-      </w:pPr>
-      <w:r>
-        <w:rPr>
-          <w:color w:val="auto"/>
-          <w:sz w:val="22"/>
-          <w:szCs w:val="22"/>
-        </w:rPr>
-        <w:t xml:space="preserve">Table </w:t>
-      </w:r>
-      <w:r>
-        <w:rPr>
-          <w:color w:val="auto"/>
-          <w:sz w:val="22"/>
-          <w:szCs w:val="22"/>
-        </w:rPr>
-        <w:t>5</w:t>
-      </w:r>
-      <w:r>
-        <w:rPr>
-          <w:color w:val="auto"/>
-          <w:sz w:val="22"/>
-          <w:szCs w:val="22"/>
-        </w:rPr>
-        <w:t xml:space="preserve">: </w:t>
-      </w:r>
-      <w:r>
-        <w:rPr>
-          <w:color w:val="auto"/>
-          <w:sz w:val="22"/>
-          <w:szCs w:val="22"/>
-        </w:rPr>
-        <w:t>Test Set Class Ordinal Distribution</w:t>
-      </w:r>
-    </w:p>
-    <w:tbl>
-      <w:tblPr>
-        <w:tblStyle w:val="ListTable3"/>
-        <w:tblW w:w="0" w:type="auto"/>
-        <w:tblLook w:val="04A0" w:firstRow="1" w:lastRow="0" w:firstColumn="1" w:lastColumn="0" w:noHBand="0" w:noVBand="1"/>
-      </w:tblPr>
-      <w:tblGrid>
-        <w:gridCol w:w="2337"/>
-        <w:gridCol w:w="2337"/>
-        <w:gridCol w:w="2338"/>
-        <w:gridCol w:w="2338"/>
-      </w:tblGrid>
-      <w:tr>
-        <w:trPr>
-          <w:cnfStyle w:val="100000000000" w:firstRow="1" w:lastRow="0" w:firstColumn="0" w:lastColumn="0" w:oddVBand="0" w:evenVBand="0" w:oddHBand="0" w:evenHBand="0" w:firstRowFirstColumn="0" w:firstRowLastColumn="0" w:lastRowFirstColumn="0" w:lastRowLastColumn="0"/>
-        </w:trPr>
-        <w:tc>
-          <w:tcPr>
-            <w:cnfStyle w:val="001000000100" w:firstRow="0" w:lastRow="0" w:firstColumn="1" w:lastColumn="0" w:oddVBand="0" w:evenVBand="0" w:oddHBand="0" w:evenHBand="0" w:firstRowFirstColumn="1" w:firstRowLastColumn="0" w:lastRowFirstColumn="0" w:lastRowLastColumn="0"/>
-            <w:tcW w:w="2337" w:type="dxa"/>
-          </w:tcPr>
-          <w:p>
-            <w:r>
-              <w:t>Class Value</w:t>
-            </w:r>
-          </w:p>
-        </w:tc>
-        <w:tc>
-          <w:tcPr>
-            <w:tcW w:w="2337" w:type="dxa"/>
-          </w:tcPr>
-          <w:p>
-            <w:pPr>
-              <w:cnfStyle w:val="100000000000" w:firstRow="1" w:lastRow="0" w:firstColumn="0" w:lastColumn="0" w:oddVBand="0" w:evenVBand="0" w:oddHBand="0" w:evenHBand="0" w:firstRowFirstColumn="0" w:firstRowLastColumn="0" w:lastRowFirstColumn="0" w:lastRowLastColumn="0"/>
-            </w:pPr>
-            <w:r>
-              <w:t>Description</w:t>
-            </w:r>
-          </w:p>
-        </w:tc>
-        <w:tc>
-          <w:tcPr>
-            <w:tcW w:w="2338" w:type="dxa"/>
-          </w:tcPr>
-          <w:p>
-            <w:pPr>
-              <w:cnfStyle w:val="100000000000" w:firstRow="1" w:lastRow="0" w:firstColumn="0" w:lastColumn="0" w:oddVBand="0" w:evenVBand="0" w:oddHBand="0" w:evenHBand="0" w:firstRowFirstColumn="0" w:firstRowLastColumn="0" w:lastRowFirstColumn="0" w:lastRowLastColumn="0"/>
-            </w:pPr>
-            <w:r>
-              <w:t>Instances in Dataset</w:t>
-            </w:r>
-          </w:p>
-        </w:tc>
-        <w:tc>
-          <w:tcPr>
-            <w:tcW w:w="2338" w:type="dxa"/>
-          </w:tcPr>
-          <w:p>
-            <w:pPr>
-              <w:cnfStyle w:val="100000000000" w:firstRow="1" w:lastRow="0" w:firstColumn="0" w:lastColumn="0" w:oddVBand="0" w:evenVBand="0" w:oddHBand="0" w:evenHBand="0" w:firstRowFirstColumn="0" w:firstRowLastColumn="0" w:lastRowFirstColumn="0" w:lastRowLastColumn="0"/>
-            </w:pPr>
-            <w:r>
-              <w:t>Percentage of Dataset</w:t>
-            </w:r>
-          </w:p>
-        </w:tc>
-      </w:tr>
-      <w:tr>
-        <w:trPr>
-          <w:cnfStyle w:val="000000100000" w:firstRow="0" w:lastRow="0" w:firstColumn="0" w:lastColumn="0" w:oddVBand="0" w:evenVBand="0" w:oddHBand="1" w:evenHBand="0" w:firstRowFirstColumn="0" w:firstRowLastColumn="0" w:lastRowFirstColumn="0" w:lastRowLastColumn="0"/>
-        </w:trPr>
-        <w:tc>
-          <w:tcPr>
-            <w:cnfStyle w:val="001000000000" w:firstRow="0" w:lastRow="0" w:firstColumn="1" w:lastColumn="0" w:oddVBand="0" w:evenVBand="0" w:oddHBand="0" w:evenHBand="0" w:firstRowFirstColumn="0" w:firstRowLastColumn="0" w:lastRowFirstColumn="0" w:lastRowLastColumn="0"/>
-            <w:tcW w:w="2337" w:type="dxa"/>
-          </w:tcPr>
-          <w:p>
-            <w:r>
-              <w:t>0</w:t>
-            </w:r>
-          </w:p>
-        </w:tc>
-        <w:tc>
-          <w:tcPr>
-            <w:tcW w:w="2337" w:type="dxa"/>
-          </w:tcPr>
-          <w:p>
-            <w:pPr>
-              <w:cnfStyle w:val="000000100000" w:firstRow="0" w:lastRow="0" w:firstColumn="0" w:lastColumn="0" w:oddVBand="0" w:evenVBand="0" w:oddHBand="1" w:evenHBand="0" w:firstRowFirstColumn="0" w:firstRowLastColumn="0" w:lastRowFirstColumn="0" w:lastRowLastColumn="0"/>
-            </w:pPr>
-            <w:r>
-              <w:t>Nothing.</w:t>
-            </w:r>
-          </w:p>
-        </w:tc>
-        <w:tc>
-          <w:tcPr>
-            <w:tcW w:w="2338" w:type="dxa"/>
-          </w:tcPr>
-          <w:p>
-            <w:pPr>
-              <w:cnfStyle w:val="000000100000" w:firstRow="0" w:lastRow="0" w:firstColumn="0" w:lastColumn="0" w:oddVBand="0" w:evenVBand="0" w:oddHBand="1" w:evenHBand="0" w:firstRowFirstColumn="0" w:firstRowLastColumn="0" w:lastRowFirstColumn="0" w:lastRowLastColumn="0"/>
-            </w:pPr>
-            <w:r>
-              <w:t>1302540</w:t>
-            </w:r>
-          </w:p>
-        </w:tc>
-        <w:tc>
-          <w:tcPr>
-            <w:tcW w:w="2338" w:type="dxa"/>
-          </w:tcPr>
-          <w:p>
-            <w:pPr>
-              <w:cnfStyle w:val="000000100000" w:firstRow="0" w:lastRow="0" w:firstColumn="0" w:lastColumn="0" w:oddVBand="0" w:evenVBand="0" w:oddHBand="1" w:evenHBand="0" w:firstRowFirstColumn="0" w:firstRowLastColumn="0" w:lastRowFirstColumn="0" w:lastRowLastColumn="0"/>
-              <w:rPr>
-                <w:rFonts w:ascii="Calibri" w:hAnsi="Calibri" w:cs="Calibri"/>
-                <w:color w:val="000000"/>
-              </w:rPr>
-            </w:pPr>
-            <w:r>
-              <w:rPr>
-                <w:rFonts w:ascii="Calibri" w:hAnsi="Calibri" w:cs="Calibri"/>
-                <w:color w:val="000000"/>
-              </w:rPr>
-              <w:t>50.1209</w:t>
-            </w:r>
-          </w:p>
-        </w:tc>
-      </w:tr>
-      <w:tr>
-        <w:tc>
-          <w:tcPr>
-            <w:cnfStyle w:val="001000000000" w:firstRow="0" w:lastRow="0" w:firstColumn="1" w:lastColumn="0" w:oddVBand="0" w:evenVBand="0" w:oddHBand="0" w:evenHBand="0" w:firstRowFirstColumn="0" w:firstRowLastColumn="0" w:lastRowFirstColumn="0" w:lastRowLastColumn="0"/>
-            <w:tcW w:w="2337" w:type="dxa"/>
-          </w:tcPr>
-          <w:p>
-            <w:r>
-              <w:t>1</w:t>
-            </w:r>
-          </w:p>
-        </w:tc>
-        <w:tc>
-          <w:tcPr>
-            <w:tcW w:w="2337" w:type="dxa"/>
-          </w:tcPr>
-          <w:p>
-            <w:pPr>
-              <w:cnfStyle w:val="000000000000" w:firstRow="0" w:lastRow="0" w:firstColumn="0" w:lastColumn="0" w:oddVBand="0" w:evenVBand="0" w:oddHBand="0" w:evenHBand="0" w:firstRowFirstColumn="0" w:firstRowLastColumn="0" w:lastRowFirstColumn="0" w:lastRowLastColumn="0"/>
-            </w:pPr>
-            <w:r>
-              <w:t>One pair.</w:t>
-            </w:r>
-          </w:p>
-        </w:tc>
-        <w:tc>
-          <w:tcPr>
-            <w:tcW w:w="2338" w:type="dxa"/>
-          </w:tcPr>
-          <w:p>
-            <w:pPr>
-              <w:cnfStyle w:val="000000000000" w:firstRow="0" w:lastRow="0" w:firstColumn="0" w:lastColumn="0" w:oddVBand="0" w:evenVBand="0" w:oddHBand="0" w:evenHBand="0" w:firstRowFirstColumn="0" w:firstRowLastColumn="0" w:lastRowFirstColumn="0" w:lastRowLastColumn="0"/>
-            </w:pPr>
-            <w:r>
-              <w:t>1098240</w:t>
-            </w:r>
-          </w:p>
-        </w:tc>
-        <w:tc>
-          <w:tcPr>
-            <w:tcW w:w="2338" w:type="dxa"/>
-          </w:tcPr>
-          <w:p>
-            <w:pPr>
-              <w:cnfStyle w:val="000000000000" w:firstRow="0" w:lastRow="0" w:firstColumn="0" w:lastColumn="0" w:oddVBand="0" w:evenVBand="0" w:oddHBand="0" w:evenHBand="0" w:firstRowFirstColumn="0" w:firstRowLastColumn="0" w:lastRowFirstColumn="0" w:lastRowLastColumn="0"/>
-              <w:rPr>
-                <w:rFonts w:ascii="Calibri" w:hAnsi="Calibri" w:cs="Calibri"/>
-                <w:color w:val="000000"/>
-              </w:rPr>
-            </w:pPr>
-            <w:r>
-              <w:rPr>
-                <w:rFonts w:ascii="Calibri" w:hAnsi="Calibri" w:cs="Calibri"/>
-                <w:color w:val="000000"/>
-              </w:rPr>
-              <w:t>42.2498</w:t>
-            </w:r>
-          </w:p>
-        </w:tc>
-      </w:tr>
-      <w:tr>
-        <w:trPr>
-          <w:cnfStyle w:val="000000100000" w:firstRow="0" w:lastRow="0" w:firstColumn="0" w:lastColumn="0" w:oddVBand="0" w:evenVBand="0" w:oddHBand="1" w:evenHBand="0" w:firstRowFirstColumn="0" w:firstRowLastColumn="0" w:lastRowFirstColumn="0" w:lastRowLastColumn="0"/>
-        </w:trPr>
-        <w:tc>
-          <w:tcPr>
-            <w:cnfStyle w:val="001000000000" w:firstRow="0" w:lastRow="0" w:firstColumn="1" w:lastColumn="0" w:oddVBand="0" w:evenVBand="0" w:oddHBand="0" w:evenHBand="0" w:firstRowFirstColumn="0" w:firstRowLastColumn="0" w:lastRowFirstColumn="0" w:lastRowLastColumn="0"/>
-            <w:tcW w:w="2337" w:type="dxa"/>
-          </w:tcPr>
-          <w:p>
-            <w:r>
-              <w:t>2</w:t>
-            </w:r>
-          </w:p>
-        </w:tc>
-        <w:tc>
-          <w:tcPr>
-            <w:tcW w:w="2337" w:type="dxa"/>
-          </w:tcPr>
-          <w:p>
-            <w:pPr>
-              <w:cnfStyle w:val="000000100000" w:firstRow="0" w:lastRow="0" w:firstColumn="0" w:lastColumn="0" w:oddVBand="0" w:evenVBand="0" w:oddHBand="1" w:evenHBand="0" w:firstRowFirstColumn="0" w:firstRowLastColumn="0" w:lastRowFirstColumn="0" w:lastRowLastColumn="0"/>
-            </w:pPr>
-            <w:r>
-              <w:t>Two pair.</w:t>
-            </w:r>
-          </w:p>
-        </w:tc>
-        <w:tc>
-          <w:tcPr>
-            <w:tcW w:w="2338" w:type="dxa"/>
-          </w:tcPr>
-          <w:p>
-            <w:pPr>
-              <w:cnfStyle w:val="000000100000" w:firstRow="0" w:lastRow="0" w:firstColumn="0" w:lastColumn="0" w:oddVBand="0" w:evenVBand="0" w:oddHBand="1" w:evenHBand="0" w:firstRowFirstColumn="0" w:firstRowLastColumn="0" w:lastRowFirstColumn="0" w:lastRowLastColumn="0"/>
-            </w:pPr>
-            <w:r>
-              <w:t>123552</w:t>
-            </w:r>
-          </w:p>
-        </w:tc>
-        <w:tc>
-          <w:tcPr>
-            <w:tcW w:w="2338" w:type="dxa"/>
-          </w:tcPr>
-          <w:p>
-            <w:pPr>
-              <w:cnfStyle w:val="000000100000" w:firstRow="0" w:lastRow="0" w:firstColumn="0" w:lastColumn="0" w:oddVBand="0" w:evenVBand="0" w:oddHBand="1" w:evenHBand="0" w:firstRowFirstColumn="0" w:firstRowLastColumn="0" w:lastRowFirstColumn="0" w:lastRowLastColumn="0"/>
-              <w:rPr>
-                <w:rFonts w:ascii="Calibri" w:hAnsi="Calibri" w:cs="Calibri"/>
-                <w:color w:val="000000"/>
-              </w:rPr>
-            </w:pPr>
-            <w:r>
-              <w:rPr>
-                <w:rFonts w:ascii="Calibri" w:hAnsi="Calibri" w:cs="Calibri"/>
-                <w:color w:val="000000"/>
-              </w:rPr>
-              <w:t>4.7622</w:t>
-            </w:r>
-          </w:p>
-        </w:tc>
-      </w:tr>
-      <w:tr>
-        <w:tc>
-          <w:tcPr>
-            <w:cnfStyle w:val="001000000000" w:firstRow="0" w:lastRow="0" w:firstColumn="1" w:lastColumn="0" w:oddVBand="0" w:evenVBand="0" w:oddHBand="0" w:evenHBand="0" w:firstRowFirstColumn="0" w:firstRowLastColumn="0" w:lastRowFirstColumn="0" w:lastRowLastColumn="0"/>
-            <w:tcW w:w="2337" w:type="dxa"/>
-          </w:tcPr>
-          <w:p>
-            <w:r>
-              <w:t>3</w:t>
-            </w:r>
-          </w:p>
-        </w:tc>
-        <w:tc>
-          <w:tcPr>
-            <w:tcW w:w="2337" w:type="dxa"/>
-          </w:tcPr>
-          <w:p>
-            <w:pPr>
-              <w:cnfStyle w:val="000000000000" w:firstRow="0" w:lastRow="0" w:firstColumn="0" w:lastColumn="0" w:oddVBand="0" w:evenVBand="0" w:oddHBand="0" w:evenHBand="0" w:firstRowFirstColumn="0" w:firstRowLastColumn="0" w:lastRowFirstColumn="0" w:lastRowLastColumn="0"/>
-            </w:pPr>
-            <w:r>
-              <w:t>Three of a kind.</w:t>
-            </w:r>
-          </w:p>
-        </w:tc>
-        <w:tc>
-          <w:tcPr>
-            <w:tcW w:w="2338" w:type="dxa"/>
-          </w:tcPr>
-          <w:p>
-            <w:pPr>
-              <w:cnfStyle w:val="000000000000" w:firstRow="0" w:lastRow="0" w:firstColumn="0" w:lastColumn="0" w:oddVBand="0" w:evenVBand="0" w:oddHBand="0" w:evenHBand="0" w:firstRowFirstColumn="0" w:firstRowLastColumn="0" w:lastRowFirstColumn="0" w:lastRowLastColumn="0"/>
-            </w:pPr>
-            <w:r>
-              <w:t>54912</w:t>
-            </w:r>
-          </w:p>
-        </w:tc>
-        <w:tc>
-          <w:tcPr>
-            <w:tcW w:w="2338" w:type="dxa"/>
-          </w:tcPr>
-          <w:p>
-            <w:pPr>
-              <w:cnfStyle w:val="000000000000" w:firstRow="0" w:lastRow="0" w:firstColumn="0" w:lastColumn="0" w:oddVBand="0" w:evenVBand="0" w:oddHBand="0" w:evenHBand="0" w:firstRowFirstColumn="0" w:firstRowLastColumn="0" w:lastRowFirstColumn="0" w:lastRowLastColumn="0"/>
-              <w:rPr>
-                <w:rFonts w:ascii="Calibri" w:hAnsi="Calibri" w:cs="Calibri"/>
-                <w:color w:val="000000"/>
-              </w:rPr>
-            </w:pPr>
-            <w:r>
-              <w:rPr>
-                <w:rFonts w:ascii="Calibri" w:hAnsi="Calibri" w:cs="Calibri"/>
-                <w:color w:val="000000"/>
-              </w:rPr>
-              <w:t>2.1121</w:t>
-            </w:r>
-          </w:p>
-        </w:tc>
-      </w:tr>
-      <w:tr>
-        <w:trPr>
-          <w:cnfStyle w:val="000000100000" w:firstRow="0" w:lastRow="0" w:firstColumn="0" w:lastColumn="0" w:oddVBand="0" w:evenVBand="0" w:oddHBand="1" w:evenHBand="0" w:firstRowFirstColumn="0" w:firstRowLastColumn="0" w:lastRowFirstColumn="0" w:lastRowLastColumn="0"/>
-        </w:trPr>
-        <w:tc>
-          <w:tcPr>
-            <w:cnfStyle w:val="001000000000" w:firstRow="0" w:lastRow="0" w:firstColumn="1" w:lastColumn="0" w:oddVBand="0" w:evenVBand="0" w:oddHBand="0" w:evenHBand="0" w:firstRowFirstColumn="0" w:firstRowLastColumn="0" w:lastRowFirstColumn="0" w:lastRowLastColumn="0"/>
-            <w:tcW w:w="2337" w:type="dxa"/>
-          </w:tcPr>
-          <w:p>
-            <w:r>
-              <w:t>4</w:t>
-            </w:r>
-          </w:p>
-        </w:tc>
-        <w:tc>
-          <w:tcPr>
-            <w:tcW w:w="2337" w:type="dxa"/>
-          </w:tcPr>
-          <w:p>
-            <w:pPr>
-              <w:cnfStyle w:val="000000100000" w:firstRow="0" w:lastRow="0" w:firstColumn="0" w:lastColumn="0" w:oddVBand="0" w:evenVBand="0" w:oddHBand="1" w:evenHBand="0" w:firstRowFirstColumn="0" w:firstRowLastColumn="0" w:lastRowFirstColumn="0" w:lastRowLastColumn="0"/>
-            </w:pPr>
-            <w:r>
-              <w:t>Straight.</w:t>
-            </w:r>
-          </w:p>
-        </w:tc>
-        <w:tc>
-          <w:tcPr>
-            <w:tcW w:w="2338" w:type="dxa"/>
-          </w:tcPr>
-          <w:p>
-            <w:pPr>
-              <w:cnfStyle w:val="000000100000" w:firstRow="0" w:lastRow="0" w:firstColumn="0" w:lastColumn="0" w:oddVBand="0" w:evenVBand="0" w:oddHBand="1" w:evenHBand="0" w:firstRowFirstColumn="0" w:firstRowLastColumn="0" w:lastRowFirstColumn="0" w:lastRowLastColumn="0"/>
-            </w:pPr>
-            <w:r>
-              <w:t>10200</w:t>
-            </w:r>
-          </w:p>
-        </w:tc>
-        <w:tc>
-          <w:tcPr>
-            <w:tcW w:w="2338" w:type="dxa"/>
-          </w:tcPr>
-          <w:p>
-            <w:pPr>
-              <w:cnfStyle w:val="000000100000" w:firstRow="0" w:lastRow="0" w:firstColumn="0" w:lastColumn="0" w:oddVBand="0" w:evenVBand="0" w:oddHBand="1" w:evenHBand="0" w:firstRowFirstColumn="0" w:firstRowLastColumn="0" w:lastRowFirstColumn="0" w:lastRowLastColumn="0"/>
-              <w:rPr>
-                <w:rFonts w:ascii="Calibri" w:hAnsi="Calibri" w:cs="Calibri"/>
-                <w:color w:val="000000"/>
-              </w:rPr>
-            </w:pPr>
-            <w:r>
-              <w:rPr>
-                <w:rFonts w:ascii="Calibri" w:hAnsi="Calibri" w:cs="Calibri"/>
-                <w:color w:val="000000"/>
-              </w:rPr>
-              <w:t>0.3885</w:t>
-            </w:r>
-          </w:p>
-        </w:tc>
-      </w:tr>
-      <w:tr>
-        <w:tc>
-          <w:tcPr>
-            <w:cnfStyle w:val="001000000000" w:firstRow="0" w:lastRow="0" w:firstColumn="1" w:lastColumn="0" w:oddVBand="0" w:evenVBand="0" w:oddHBand="0" w:evenHBand="0" w:firstRowFirstColumn="0" w:firstRowLastColumn="0" w:lastRowFirstColumn="0" w:lastRowLastColumn="0"/>
-            <w:tcW w:w="2337" w:type="dxa"/>
-          </w:tcPr>
-          <w:p>
-            <w:r>
-              <w:t>5</w:t>
-            </w:r>
-          </w:p>
-        </w:tc>
-        <w:tc>
-          <w:tcPr>
-            <w:tcW w:w="2337" w:type="dxa"/>
-          </w:tcPr>
-          <w:p>
-            <w:pPr>
-              <w:cnfStyle w:val="000000000000" w:firstRow="0" w:lastRow="0" w:firstColumn="0" w:lastColumn="0" w:oddVBand="0" w:evenVBand="0" w:oddHBand="0" w:evenHBand="0" w:firstRowFirstColumn="0" w:firstRowLastColumn="0" w:lastRowFirstColumn="0" w:lastRowLastColumn="0"/>
-            </w:pPr>
-            <w:r>
-              <w:t>Flush.</w:t>
-            </w:r>
-          </w:p>
-        </w:tc>
-        <w:tc>
-          <w:tcPr>
-            <w:tcW w:w="2338" w:type="dxa"/>
-          </w:tcPr>
-          <w:p>
-            <w:pPr>
-              <w:cnfStyle w:val="000000000000" w:firstRow="0" w:lastRow="0" w:firstColumn="0" w:lastColumn="0" w:oddVBand="0" w:evenVBand="0" w:oddHBand="0" w:evenHBand="0" w:firstRowFirstColumn="0" w:firstRowLastColumn="0" w:lastRowFirstColumn="0" w:lastRowLastColumn="0"/>
-            </w:pPr>
-            <w:r>
-              <w:t>5108</w:t>
-            </w:r>
-          </w:p>
-        </w:tc>
-        <w:tc>
-          <w:tcPr>
-            <w:tcW w:w="2338" w:type="dxa"/>
-          </w:tcPr>
-          <w:p>
-            <w:pPr>
-              <w:cnfStyle w:val="000000000000" w:firstRow="0" w:lastRow="0" w:firstColumn="0" w:lastColumn="0" w:oddVBand="0" w:evenVBand="0" w:oddHBand="0" w:evenHBand="0" w:firstRowFirstColumn="0" w:firstRowLastColumn="0" w:lastRowFirstColumn="0" w:lastRowLastColumn="0"/>
-              <w:rPr>
-                <w:rFonts w:ascii="Calibri" w:hAnsi="Calibri" w:cs="Calibri"/>
-                <w:color w:val="000000"/>
-              </w:rPr>
-            </w:pPr>
-            <w:r>
-              <w:rPr>
-                <w:rFonts w:ascii="Calibri" w:hAnsi="Calibri" w:cs="Calibri"/>
-                <w:color w:val="000000"/>
-              </w:rPr>
-              <w:t>0.1996</w:t>
-            </w:r>
-          </w:p>
-        </w:tc>
-      </w:tr>
-      <w:tr>
-        <w:trPr>
-          <w:cnfStyle w:val="000000100000" w:firstRow="0" w:lastRow="0" w:firstColumn="0" w:lastColumn="0" w:oddVBand="0" w:evenVBand="0" w:oddHBand="1" w:evenHBand="0" w:firstRowFirstColumn="0" w:firstRowLastColumn="0" w:lastRowFirstColumn="0" w:lastRowLastColumn="0"/>
-        </w:trPr>
-        <w:tc>
-          <w:tcPr>
-            <w:cnfStyle w:val="001000000000" w:firstRow="0" w:lastRow="0" w:firstColumn="1" w:lastColumn="0" w:oddVBand="0" w:evenVBand="0" w:oddHBand="0" w:evenHBand="0" w:firstRowFirstColumn="0" w:firstRowLastColumn="0" w:lastRowFirstColumn="0" w:lastRowLastColumn="0"/>
-            <w:tcW w:w="2337" w:type="dxa"/>
-          </w:tcPr>
-          <w:p>
-            <w:r>
-              <w:t>6</w:t>
-            </w:r>
-          </w:p>
-        </w:tc>
-        <w:tc>
-          <w:tcPr>
-            <w:tcW w:w="2337" w:type="dxa"/>
-          </w:tcPr>
-          <w:p>
-            <w:pPr>
-              <w:cnfStyle w:val="000000100000" w:firstRow="0" w:lastRow="0" w:firstColumn="0" w:lastColumn="0" w:oddVBand="0" w:evenVBand="0" w:oddHBand="1" w:evenHBand="0" w:firstRowFirstColumn="0" w:firstRowLastColumn="0" w:lastRowFirstColumn="0" w:lastRowLastColumn="0"/>
-            </w:pPr>
-            <w:r>
-              <w:t>Full house.</w:t>
-            </w:r>
-          </w:p>
-        </w:tc>
-        <w:tc>
-          <w:tcPr>
-            <w:tcW w:w="2338" w:type="dxa"/>
-          </w:tcPr>
-          <w:p>
-            <w:pPr>
-              <w:cnfStyle w:val="000000100000" w:firstRow="0" w:lastRow="0" w:firstColumn="0" w:lastColumn="0" w:oddVBand="0" w:evenVBand="0" w:oddHBand="1" w:evenHBand="0" w:firstRowFirstColumn="0" w:firstRowLastColumn="0" w:lastRowFirstColumn="0" w:lastRowLastColumn="0"/>
-            </w:pPr>
-            <w:r>
-              <w:t>3744</w:t>
-            </w:r>
-          </w:p>
-        </w:tc>
-        <w:tc>
-          <w:tcPr>
-            <w:tcW w:w="2338" w:type="dxa"/>
-          </w:tcPr>
-          <w:p>
-            <w:pPr>
-              <w:cnfStyle w:val="000000100000" w:firstRow="0" w:lastRow="0" w:firstColumn="0" w:lastColumn="0" w:oddVBand="0" w:evenVBand="0" w:oddHBand="1" w:evenHBand="0" w:firstRowFirstColumn="0" w:firstRowLastColumn="0" w:lastRowFirstColumn="0" w:lastRowLastColumn="0"/>
-              <w:rPr>
-                <w:rFonts w:ascii="Calibri" w:hAnsi="Calibri" w:cs="Calibri"/>
-                <w:color w:val="000000"/>
-              </w:rPr>
-            </w:pPr>
-            <w:r>
-              <w:rPr>
-                <w:rFonts w:ascii="Calibri" w:hAnsi="Calibri" w:cs="Calibri"/>
-                <w:color w:val="000000"/>
-              </w:rPr>
-              <w:t>0.1424</w:t>
-            </w:r>
-          </w:p>
-        </w:tc>
-      </w:tr>
-      <w:tr>
-        <w:tc>
-          <w:tcPr>
-            <w:cnfStyle w:val="001000000000" w:firstRow="0" w:lastRow="0" w:firstColumn="1" w:lastColumn="0" w:oddVBand="0" w:evenVBand="0" w:oddHBand="0" w:evenHBand="0" w:firstRowFirstColumn="0" w:firstRowLastColumn="0" w:lastRowFirstColumn="0" w:lastRowLastColumn="0"/>
-            <w:tcW w:w="2337" w:type="dxa"/>
-          </w:tcPr>
-          <w:p>
-            <w:r>
-              <w:t>7</w:t>
-            </w:r>
-          </w:p>
-        </w:tc>
-        <w:tc>
-          <w:tcPr>
-            <w:tcW w:w="2337" w:type="dxa"/>
-          </w:tcPr>
-          <w:p>
-            <w:pPr>
-              <w:cnfStyle w:val="000000000000" w:firstRow="0" w:lastRow="0" w:firstColumn="0" w:lastColumn="0" w:oddVBand="0" w:evenVBand="0" w:oddHBand="0" w:evenHBand="0" w:firstRowFirstColumn="0" w:firstRowLastColumn="0" w:lastRowFirstColumn="0" w:lastRowLastColumn="0"/>
-            </w:pPr>
-            <w:r>
-              <w:t>Four of a kind.</w:t>
-            </w:r>
-          </w:p>
-        </w:tc>
-        <w:tc>
-          <w:tcPr>
-            <w:tcW w:w="2338" w:type="dxa"/>
-          </w:tcPr>
-          <w:p>
-            <w:pPr>
-              <w:cnfStyle w:val="000000000000" w:firstRow="0" w:lastRow="0" w:firstColumn="0" w:lastColumn="0" w:oddVBand="0" w:evenVBand="0" w:oddHBand="0" w:evenHBand="0" w:firstRowFirstColumn="0" w:firstRowLastColumn="0" w:lastRowFirstColumn="0" w:lastRowLastColumn="0"/>
-            </w:pPr>
-            <w:r>
-              <w:t>624</w:t>
-            </w:r>
-          </w:p>
-        </w:tc>
-        <w:tc>
-          <w:tcPr>
-            <w:tcW w:w="2338" w:type="dxa"/>
-          </w:tcPr>
-          <w:p>
-            <w:pPr>
-              <w:cnfStyle w:val="000000000000" w:firstRow="0" w:lastRow="0" w:firstColumn="0" w:lastColumn="0" w:oddVBand="0" w:evenVBand="0" w:oddHBand="0" w:evenHBand="0" w:firstRowFirstColumn="0" w:firstRowLastColumn="0" w:lastRowFirstColumn="0" w:lastRowLastColumn="0"/>
-              <w:rPr>
-                <w:rFonts w:ascii="Calibri" w:hAnsi="Calibri" w:cs="Calibri"/>
-                <w:color w:val="000000"/>
-              </w:rPr>
-            </w:pPr>
-            <w:r>
-              <w:rPr>
-                <w:rFonts w:ascii="Calibri" w:hAnsi="Calibri" w:cs="Calibri"/>
-                <w:color w:val="000000"/>
-              </w:rPr>
-              <w:t>0.023</w:t>
-            </w:r>
-          </w:p>
-        </w:tc>
-      </w:tr>
-      <w:tr>
-        <w:trPr>
-          <w:cnfStyle w:val="000000100000" w:firstRow="0" w:lastRow="0" w:firstColumn="0" w:lastColumn="0" w:oddVBand="0" w:evenVBand="0" w:oddHBand="1" w:evenHBand="0" w:firstRowFirstColumn="0" w:firstRowLastColumn="0" w:lastRowFirstColumn="0" w:lastRowLastColumn="0"/>
-        </w:trPr>
-        <w:tc>
-          <w:tcPr>
-            <w:cnfStyle w:val="001000000000" w:firstRow="0" w:lastRow="0" w:firstColumn="1" w:lastColumn="0" w:oddVBand="0" w:evenVBand="0" w:oddHBand="0" w:evenHBand="0" w:firstRowFirstColumn="0" w:firstRowLastColumn="0" w:lastRowFirstColumn="0" w:lastRowLastColumn="0"/>
-            <w:tcW w:w="2337" w:type="dxa"/>
-          </w:tcPr>
-          <w:p>
-            <w:r>
-              <w:t>8</w:t>
-            </w:r>
-          </w:p>
-        </w:tc>
-        <w:tc>
-          <w:tcPr>
-            <w:tcW w:w="2337" w:type="dxa"/>
-          </w:tcPr>
-          <w:p>
-            <w:pPr>
-              <w:cnfStyle w:val="000000100000" w:firstRow="0" w:lastRow="0" w:firstColumn="0" w:lastColumn="0" w:oddVBand="0" w:evenVBand="0" w:oddHBand="1" w:evenHBand="0" w:firstRowFirstColumn="0" w:firstRowLastColumn="0" w:lastRowFirstColumn="0" w:lastRowLastColumn="0"/>
-            </w:pPr>
-            <w:r>
-              <w:t>Straight flush.</w:t>
-            </w:r>
-          </w:p>
-        </w:tc>
-        <w:tc>
-          <w:tcPr>
-            <w:tcW w:w="2338" w:type="dxa"/>
-          </w:tcPr>
-          <w:p>
-            <w:pPr>
-              <w:cnfStyle w:val="000000100000" w:firstRow="0" w:lastRow="0" w:firstColumn="0" w:lastColumn="0" w:oddVBand="0" w:evenVBand="0" w:oddHBand="1" w:evenHBand="0" w:firstRowFirstColumn="0" w:firstRowLastColumn="0" w:lastRowFirstColumn="0" w:lastRowLastColumn="0"/>
-            </w:pPr>
-            <w:r>
-              <w:t>36</w:t>
-            </w:r>
-          </w:p>
-        </w:tc>
-        <w:tc>
-          <w:tcPr>
-            <w:tcW w:w="2338" w:type="dxa"/>
-          </w:tcPr>
-          <w:p>
-            <w:pPr>
-              <w:cnfStyle w:val="000000100000" w:firstRow="0" w:lastRow="0" w:firstColumn="0" w:lastColumn="0" w:oddVBand="0" w:evenVBand="0" w:oddHBand="1" w:evenHBand="0" w:firstRowFirstColumn="0" w:firstRowLastColumn="0" w:lastRowFirstColumn="0" w:lastRowLastColumn="0"/>
-              <w:rPr>
-                <w:rFonts w:ascii="Calibri" w:hAnsi="Calibri" w:cs="Calibri"/>
-                <w:color w:val="000000"/>
-              </w:rPr>
-            </w:pPr>
-            <w:r>
-              <w:rPr>
-                <w:rFonts w:ascii="Calibri" w:hAnsi="Calibri" w:cs="Calibri"/>
-                <w:color w:val="000000"/>
-              </w:rPr>
-              <w:t>0.0012</w:t>
-            </w:r>
-          </w:p>
-        </w:tc>
-      </w:tr>
-      <w:tr>
-        <w:tc>
-          <w:tcPr>
-            <w:cnfStyle w:val="001000000000" w:firstRow="0" w:lastRow="0" w:firstColumn="1" w:lastColumn="0" w:oddVBand="0" w:evenVBand="0" w:oddHBand="0" w:evenHBand="0" w:firstRowFirstColumn="0" w:firstRowLastColumn="0" w:lastRowFirstColumn="0" w:lastRowLastColumn="0"/>
-            <w:tcW w:w="2337" w:type="dxa"/>
-          </w:tcPr>
-          <w:p>
-            <w:r>
-              <w:t>9</w:t>
-            </w:r>
-          </w:p>
-        </w:tc>
-        <w:tc>
-          <w:tcPr>
-            <w:tcW w:w="2337" w:type="dxa"/>
-          </w:tcPr>
-          <w:p>
-            <w:pPr>
-              <w:cnfStyle w:val="000000000000" w:firstRow="0" w:lastRow="0" w:firstColumn="0" w:lastColumn="0" w:oddVBand="0" w:evenVBand="0" w:oddHBand="0" w:evenHBand="0" w:firstRowFirstColumn="0" w:firstRowLastColumn="0" w:lastRowFirstColumn="0" w:lastRowLastColumn="0"/>
-            </w:pPr>
-            <w:r>
-              <w:t>Royal flush.</w:t>
-            </w:r>
-          </w:p>
-        </w:tc>
-        <w:tc>
-          <w:tcPr>
-            <w:tcW w:w="2338" w:type="dxa"/>
-          </w:tcPr>
-          <w:p>
-            <w:pPr>
-              <w:cnfStyle w:val="000000000000" w:firstRow="0" w:lastRow="0" w:firstColumn="0" w:lastColumn="0" w:oddVBand="0" w:evenVBand="0" w:oddHBand="0" w:evenHBand="0" w:firstRowFirstColumn="0" w:firstRowLastColumn="0" w:lastRowFirstColumn="0" w:lastRowLastColumn="0"/>
-            </w:pPr>
-            <w:r>
-              <w:t>4</w:t>
-            </w:r>
-          </w:p>
-        </w:tc>
-        <w:tc>
-          <w:tcPr>
-            <w:tcW w:w="2338" w:type="dxa"/>
-          </w:tcPr>
-          <w:p>
-            <w:pPr>
-              <w:cnfStyle w:val="000000000000" w:firstRow="0" w:lastRow="0" w:firstColumn="0" w:lastColumn="0" w:oddVBand="0" w:evenVBand="0" w:oddHBand="0" w:evenHBand="0" w:firstRowFirstColumn="0" w:firstRowLastColumn="0" w:lastRowFirstColumn="0" w:lastRowLastColumn="0"/>
-              <w:rPr>
-                <w:rFonts w:ascii="Calibri" w:hAnsi="Calibri" w:cs="Calibri"/>
-                <w:color w:val="000000"/>
-              </w:rPr>
-            </w:pPr>
-            <w:r>
-              <w:rPr>
-                <w:rFonts w:ascii="Calibri" w:hAnsi="Calibri" w:cs="Calibri"/>
-                <w:color w:val="000000"/>
-              </w:rPr>
-              <w:t>0.0003</w:t>
-            </w:r>
-          </w:p>
-        </w:tc>
-      </w:tr>
-    </w:tbl>
-    <w:p>
-      <w:pPr>
-        <w:keepNext/>
-      </w:pPr>
-      <w:r>
-        <w:rPr>
-          <w:noProof/>
-        </w:rPr>
-        <w:lastRenderedPageBreak/>
-        <w:drawing>
-          <wp:inline distT="0" distB="0" distL="0" distR="0" wp14:anchorId="2E1B49AC" wp14:editId="1077DDBE">
-            <wp:extent cx="5943600" cy="4304030"/>
-            <wp:effectExtent l="0" t="0" r="0" b="1270"/>
-            <wp:docPr id="1" name="Picture 1" descr="A screenshot of a cell phone&#10;&#10;Description automatically generated"/>
-            <wp:cNvGraphicFramePr>
-              <a:graphicFrameLocks xmlns:a="http://schemas.openxmlformats.org/drawingml/2006/main" noChangeAspect="1"/>
-            </wp:cNvGraphicFramePr>
-            <a:graphic xmlns:a="http://schemas.openxmlformats.org/drawingml/2006/main">
-              <a:graphicData uri="http://schemas.openxmlformats.org/drawingml/2006/picture">
-                <pic:pic xmlns:pic="http://schemas.openxmlformats.org/drawingml/2006/picture">
-                  <pic:nvPicPr>
-                    <pic:cNvPr id="1" name="Test_Set_Target_Distribution.png"/>
                     <pic:cNvPicPr/>
                   </pic:nvPicPr>
                   <pic:blipFill>
@@ -3746,6 +3664,835 @@
           <w:sz w:val="22"/>
           <w:szCs w:val="22"/>
         </w:rPr>
+        <w:t>: T</w:t>
+      </w:r>
+      <w:r>
+        <w:rPr>
+          <w:color w:val="auto"/>
+          <w:sz w:val="22"/>
+          <w:szCs w:val="22"/>
+        </w:rPr>
+        <w:t>rain</w:t>
+      </w:r>
+      <w:r>
+        <w:rPr>
+          <w:color w:val="auto"/>
+          <w:sz w:val="22"/>
+          <w:szCs w:val="22"/>
+        </w:rPr>
+        <w:t xml:space="preserve"> Set Target Distribution</w:t>
+      </w:r>
+    </w:p>
+    <w:p/>
+    <w:p>
+      <w:pPr>
+        <w:pStyle w:val="Caption"/>
+        <w:keepNext/>
+        <w:rPr>
+          <w:color w:val="auto"/>
+          <w:sz w:val="22"/>
+          <w:szCs w:val="22"/>
+        </w:rPr>
+      </w:pPr>
+      <w:r>
+        <w:rPr>
+          <w:color w:val="auto"/>
+          <w:sz w:val="22"/>
+          <w:szCs w:val="22"/>
+        </w:rPr>
+        <w:t xml:space="preserve">Table </w:t>
+      </w:r>
+      <w:r>
+        <w:rPr>
+          <w:color w:val="auto"/>
+          <w:sz w:val="22"/>
+          <w:szCs w:val="22"/>
+        </w:rPr>
+        <w:t>5</w:t>
+      </w:r>
+      <w:r>
+        <w:rPr>
+          <w:color w:val="auto"/>
+          <w:sz w:val="22"/>
+          <w:szCs w:val="22"/>
+        </w:rPr>
+        <w:t xml:space="preserve">: </w:t>
+      </w:r>
+      <w:r>
+        <w:rPr>
+          <w:color w:val="auto"/>
+          <w:sz w:val="22"/>
+          <w:szCs w:val="22"/>
+        </w:rPr>
+        <w:t>Test Set Class Ordinal Distribution</w:t>
+      </w:r>
+    </w:p>
+    <w:tbl>
+      <w:tblPr>
+        <w:tblStyle w:val="ListTable3"/>
+        <w:tblW w:w="0" w:type="auto"/>
+        <w:tblLook w:val="04A0" w:firstRow="1" w:lastRow="0" w:firstColumn="1" w:lastColumn="0" w:noHBand="0" w:noVBand="1"/>
+      </w:tblPr>
+      <w:tblGrid>
+        <w:gridCol w:w="2337"/>
+        <w:gridCol w:w="2337"/>
+        <w:gridCol w:w="2338"/>
+        <w:gridCol w:w="2338"/>
+      </w:tblGrid>
+      <w:tr>
+        <w:trPr>
+          <w:cnfStyle w:val="100000000000" w:firstRow="1" w:lastRow="0" w:firstColumn="0" w:lastColumn="0" w:oddVBand="0" w:evenVBand="0" w:oddHBand="0" w:evenHBand="0" w:firstRowFirstColumn="0" w:firstRowLastColumn="0" w:lastRowFirstColumn="0" w:lastRowLastColumn="0"/>
+        </w:trPr>
+        <w:tc>
+          <w:tcPr>
+            <w:cnfStyle w:val="001000000100" w:firstRow="0" w:lastRow="0" w:firstColumn="1" w:lastColumn="0" w:oddVBand="0" w:evenVBand="0" w:oddHBand="0" w:evenHBand="0" w:firstRowFirstColumn="1" w:firstRowLastColumn="0" w:lastRowFirstColumn="0" w:lastRowLastColumn="0"/>
+            <w:tcW w:w="2337" w:type="dxa"/>
+          </w:tcPr>
+          <w:p>
+            <w:r>
+              <w:t>Class Value</w:t>
+            </w:r>
+          </w:p>
+        </w:tc>
+        <w:tc>
+          <w:tcPr>
+            <w:tcW w:w="2337" w:type="dxa"/>
+          </w:tcPr>
+          <w:p>
+            <w:pPr>
+              <w:cnfStyle w:val="100000000000" w:firstRow="1" w:lastRow="0" w:firstColumn="0" w:lastColumn="0" w:oddVBand="0" w:evenVBand="0" w:oddHBand="0" w:evenHBand="0" w:firstRowFirstColumn="0" w:firstRowLastColumn="0" w:lastRowFirstColumn="0" w:lastRowLastColumn="0"/>
+            </w:pPr>
+            <w:r>
+              <w:t>Description</w:t>
+            </w:r>
+          </w:p>
+        </w:tc>
+        <w:tc>
+          <w:tcPr>
+            <w:tcW w:w="2338" w:type="dxa"/>
+          </w:tcPr>
+          <w:p>
+            <w:pPr>
+              <w:cnfStyle w:val="100000000000" w:firstRow="1" w:lastRow="0" w:firstColumn="0" w:lastColumn="0" w:oddVBand="0" w:evenVBand="0" w:oddHBand="0" w:evenHBand="0" w:firstRowFirstColumn="0" w:firstRowLastColumn="0" w:lastRowFirstColumn="0" w:lastRowLastColumn="0"/>
+            </w:pPr>
+            <w:r>
+              <w:t>Instances in Dataset</w:t>
+            </w:r>
+          </w:p>
+        </w:tc>
+        <w:tc>
+          <w:tcPr>
+            <w:tcW w:w="2338" w:type="dxa"/>
+          </w:tcPr>
+          <w:p>
+            <w:pPr>
+              <w:cnfStyle w:val="100000000000" w:firstRow="1" w:lastRow="0" w:firstColumn="0" w:lastColumn="0" w:oddVBand="0" w:evenVBand="0" w:oddHBand="0" w:evenHBand="0" w:firstRowFirstColumn="0" w:firstRowLastColumn="0" w:lastRowFirstColumn="0" w:lastRowLastColumn="0"/>
+            </w:pPr>
+            <w:r>
+              <w:t>Percentage of Dataset</w:t>
+            </w:r>
+          </w:p>
+        </w:tc>
+      </w:tr>
+      <w:tr>
+        <w:trPr>
+          <w:cnfStyle w:val="000000100000" w:firstRow="0" w:lastRow="0" w:firstColumn="0" w:lastColumn="0" w:oddVBand="0" w:evenVBand="0" w:oddHBand="1" w:evenHBand="0" w:firstRowFirstColumn="0" w:firstRowLastColumn="0" w:lastRowFirstColumn="0" w:lastRowLastColumn="0"/>
+        </w:trPr>
+        <w:tc>
+          <w:tcPr>
+            <w:cnfStyle w:val="001000000000" w:firstRow="0" w:lastRow="0" w:firstColumn="1" w:lastColumn="0" w:oddVBand="0" w:evenVBand="0" w:oddHBand="0" w:evenHBand="0" w:firstRowFirstColumn="0" w:firstRowLastColumn="0" w:lastRowFirstColumn="0" w:lastRowLastColumn="0"/>
+            <w:tcW w:w="2337" w:type="dxa"/>
+          </w:tcPr>
+          <w:p>
+            <w:r>
+              <w:t>0</w:t>
+            </w:r>
+          </w:p>
+        </w:tc>
+        <w:tc>
+          <w:tcPr>
+            <w:tcW w:w="2337" w:type="dxa"/>
+          </w:tcPr>
+          <w:p>
+            <w:pPr>
+              <w:cnfStyle w:val="000000100000" w:firstRow="0" w:lastRow="0" w:firstColumn="0" w:lastColumn="0" w:oddVBand="0" w:evenVBand="0" w:oddHBand="1" w:evenHBand="0" w:firstRowFirstColumn="0" w:firstRowLastColumn="0" w:lastRowFirstColumn="0" w:lastRowLastColumn="0"/>
+            </w:pPr>
+            <w:r>
+              <w:t>Nothing.</w:t>
+            </w:r>
+          </w:p>
+        </w:tc>
+        <w:tc>
+          <w:tcPr>
+            <w:tcW w:w="2338" w:type="dxa"/>
+          </w:tcPr>
+          <w:p>
+            <w:pPr>
+              <w:cnfStyle w:val="000000100000" w:firstRow="0" w:lastRow="0" w:firstColumn="0" w:lastColumn="0" w:oddVBand="0" w:evenVBand="0" w:oddHBand="1" w:evenHBand="0" w:firstRowFirstColumn="0" w:firstRowLastColumn="0" w:lastRowFirstColumn="0" w:lastRowLastColumn="0"/>
+            </w:pPr>
+            <w:r>
+              <w:t>1302540</w:t>
+            </w:r>
+          </w:p>
+        </w:tc>
+        <w:tc>
+          <w:tcPr>
+            <w:tcW w:w="2338" w:type="dxa"/>
+          </w:tcPr>
+          <w:p>
+            <w:pPr>
+              <w:cnfStyle w:val="000000100000" w:firstRow="0" w:lastRow="0" w:firstColumn="0" w:lastColumn="0" w:oddVBand="0" w:evenVBand="0" w:oddHBand="1" w:evenHBand="0" w:firstRowFirstColumn="0" w:firstRowLastColumn="0" w:lastRowFirstColumn="0" w:lastRowLastColumn="0"/>
+              <w:rPr>
+                <w:rFonts w:ascii="Calibri" w:hAnsi="Calibri" w:cs="Calibri"/>
+                <w:color w:val="000000"/>
+              </w:rPr>
+            </w:pPr>
+            <w:r>
+              <w:rPr>
+                <w:rFonts w:ascii="Calibri" w:hAnsi="Calibri" w:cs="Calibri"/>
+                <w:color w:val="000000"/>
+              </w:rPr>
+              <w:t>50.1209</w:t>
+            </w:r>
+          </w:p>
+        </w:tc>
+      </w:tr>
+      <w:tr>
+        <w:tc>
+          <w:tcPr>
+            <w:cnfStyle w:val="001000000000" w:firstRow="0" w:lastRow="0" w:firstColumn="1" w:lastColumn="0" w:oddVBand="0" w:evenVBand="0" w:oddHBand="0" w:evenHBand="0" w:firstRowFirstColumn="0" w:firstRowLastColumn="0" w:lastRowFirstColumn="0" w:lastRowLastColumn="0"/>
+            <w:tcW w:w="2337" w:type="dxa"/>
+          </w:tcPr>
+          <w:p>
+            <w:r>
+              <w:t>1</w:t>
+            </w:r>
+          </w:p>
+        </w:tc>
+        <w:tc>
+          <w:tcPr>
+            <w:tcW w:w="2337" w:type="dxa"/>
+          </w:tcPr>
+          <w:p>
+            <w:pPr>
+              <w:cnfStyle w:val="000000000000" w:firstRow="0" w:lastRow="0" w:firstColumn="0" w:lastColumn="0" w:oddVBand="0" w:evenVBand="0" w:oddHBand="0" w:evenHBand="0" w:firstRowFirstColumn="0" w:firstRowLastColumn="0" w:lastRowFirstColumn="0" w:lastRowLastColumn="0"/>
+            </w:pPr>
+            <w:r>
+              <w:t>One pair.</w:t>
+            </w:r>
+          </w:p>
+        </w:tc>
+        <w:tc>
+          <w:tcPr>
+            <w:tcW w:w="2338" w:type="dxa"/>
+          </w:tcPr>
+          <w:p>
+            <w:pPr>
+              <w:cnfStyle w:val="000000000000" w:firstRow="0" w:lastRow="0" w:firstColumn="0" w:lastColumn="0" w:oddVBand="0" w:evenVBand="0" w:oddHBand="0" w:evenHBand="0" w:firstRowFirstColumn="0" w:firstRowLastColumn="0" w:lastRowFirstColumn="0" w:lastRowLastColumn="0"/>
+            </w:pPr>
+            <w:r>
+              <w:t>1098240</w:t>
+            </w:r>
+          </w:p>
+        </w:tc>
+        <w:tc>
+          <w:tcPr>
+            <w:tcW w:w="2338" w:type="dxa"/>
+          </w:tcPr>
+          <w:p>
+            <w:pPr>
+              <w:cnfStyle w:val="000000000000" w:firstRow="0" w:lastRow="0" w:firstColumn="0" w:lastColumn="0" w:oddVBand="0" w:evenVBand="0" w:oddHBand="0" w:evenHBand="0" w:firstRowFirstColumn="0" w:firstRowLastColumn="0" w:lastRowFirstColumn="0" w:lastRowLastColumn="0"/>
+              <w:rPr>
+                <w:rFonts w:ascii="Calibri" w:hAnsi="Calibri" w:cs="Calibri"/>
+                <w:color w:val="000000"/>
+              </w:rPr>
+            </w:pPr>
+            <w:r>
+              <w:rPr>
+                <w:rFonts w:ascii="Calibri" w:hAnsi="Calibri" w:cs="Calibri"/>
+                <w:color w:val="000000"/>
+              </w:rPr>
+              <w:t>42.2498</w:t>
+            </w:r>
+          </w:p>
+        </w:tc>
+      </w:tr>
+      <w:tr>
+        <w:trPr>
+          <w:cnfStyle w:val="000000100000" w:firstRow="0" w:lastRow="0" w:firstColumn="0" w:lastColumn="0" w:oddVBand="0" w:evenVBand="0" w:oddHBand="1" w:evenHBand="0" w:firstRowFirstColumn="0" w:firstRowLastColumn="0" w:lastRowFirstColumn="0" w:lastRowLastColumn="0"/>
+        </w:trPr>
+        <w:tc>
+          <w:tcPr>
+            <w:cnfStyle w:val="001000000000" w:firstRow="0" w:lastRow="0" w:firstColumn="1" w:lastColumn="0" w:oddVBand="0" w:evenVBand="0" w:oddHBand="0" w:evenHBand="0" w:firstRowFirstColumn="0" w:firstRowLastColumn="0" w:lastRowFirstColumn="0" w:lastRowLastColumn="0"/>
+            <w:tcW w:w="2337" w:type="dxa"/>
+          </w:tcPr>
+          <w:p>
+            <w:r>
+              <w:t>2</w:t>
+            </w:r>
+          </w:p>
+        </w:tc>
+        <w:tc>
+          <w:tcPr>
+            <w:tcW w:w="2337" w:type="dxa"/>
+          </w:tcPr>
+          <w:p>
+            <w:pPr>
+              <w:cnfStyle w:val="000000100000" w:firstRow="0" w:lastRow="0" w:firstColumn="0" w:lastColumn="0" w:oddVBand="0" w:evenVBand="0" w:oddHBand="1" w:evenHBand="0" w:firstRowFirstColumn="0" w:firstRowLastColumn="0" w:lastRowFirstColumn="0" w:lastRowLastColumn="0"/>
+            </w:pPr>
+            <w:r>
+              <w:t>Two pair.</w:t>
+            </w:r>
+          </w:p>
+        </w:tc>
+        <w:tc>
+          <w:tcPr>
+            <w:tcW w:w="2338" w:type="dxa"/>
+          </w:tcPr>
+          <w:p>
+            <w:pPr>
+              <w:cnfStyle w:val="000000100000" w:firstRow="0" w:lastRow="0" w:firstColumn="0" w:lastColumn="0" w:oddVBand="0" w:evenVBand="0" w:oddHBand="1" w:evenHBand="0" w:firstRowFirstColumn="0" w:firstRowLastColumn="0" w:lastRowFirstColumn="0" w:lastRowLastColumn="0"/>
+            </w:pPr>
+            <w:r>
+              <w:t>123552</w:t>
+            </w:r>
+          </w:p>
+        </w:tc>
+        <w:tc>
+          <w:tcPr>
+            <w:tcW w:w="2338" w:type="dxa"/>
+          </w:tcPr>
+          <w:p>
+            <w:pPr>
+              <w:cnfStyle w:val="000000100000" w:firstRow="0" w:lastRow="0" w:firstColumn="0" w:lastColumn="0" w:oddVBand="0" w:evenVBand="0" w:oddHBand="1" w:evenHBand="0" w:firstRowFirstColumn="0" w:firstRowLastColumn="0" w:lastRowFirstColumn="0" w:lastRowLastColumn="0"/>
+              <w:rPr>
+                <w:rFonts w:ascii="Calibri" w:hAnsi="Calibri" w:cs="Calibri"/>
+                <w:color w:val="000000"/>
+              </w:rPr>
+            </w:pPr>
+            <w:r>
+              <w:rPr>
+                <w:rFonts w:ascii="Calibri" w:hAnsi="Calibri" w:cs="Calibri"/>
+                <w:color w:val="000000"/>
+              </w:rPr>
+              <w:t>4.7622</w:t>
+            </w:r>
+          </w:p>
+        </w:tc>
+      </w:tr>
+      <w:tr>
+        <w:tc>
+          <w:tcPr>
+            <w:cnfStyle w:val="001000000000" w:firstRow="0" w:lastRow="0" w:firstColumn="1" w:lastColumn="0" w:oddVBand="0" w:evenVBand="0" w:oddHBand="0" w:evenHBand="0" w:firstRowFirstColumn="0" w:firstRowLastColumn="0" w:lastRowFirstColumn="0" w:lastRowLastColumn="0"/>
+            <w:tcW w:w="2337" w:type="dxa"/>
+          </w:tcPr>
+          <w:p>
+            <w:r>
+              <w:t>3</w:t>
+            </w:r>
+          </w:p>
+        </w:tc>
+        <w:tc>
+          <w:tcPr>
+            <w:tcW w:w="2337" w:type="dxa"/>
+          </w:tcPr>
+          <w:p>
+            <w:pPr>
+              <w:cnfStyle w:val="000000000000" w:firstRow="0" w:lastRow="0" w:firstColumn="0" w:lastColumn="0" w:oddVBand="0" w:evenVBand="0" w:oddHBand="0" w:evenHBand="0" w:firstRowFirstColumn="0" w:firstRowLastColumn="0" w:lastRowFirstColumn="0" w:lastRowLastColumn="0"/>
+            </w:pPr>
+            <w:r>
+              <w:t>Three of a kind.</w:t>
+            </w:r>
+          </w:p>
+        </w:tc>
+        <w:tc>
+          <w:tcPr>
+            <w:tcW w:w="2338" w:type="dxa"/>
+          </w:tcPr>
+          <w:p>
+            <w:pPr>
+              <w:cnfStyle w:val="000000000000" w:firstRow="0" w:lastRow="0" w:firstColumn="0" w:lastColumn="0" w:oddVBand="0" w:evenVBand="0" w:oddHBand="0" w:evenHBand="0" w:firstRowFirstColumn="0" w:firstRowLastColumn="0" w:lastRowFirstColumn="0" w:lastRowLastColumn="0"/>
+            </w:pPr>
+            <w:r>
+              <w:t>54912</w:t>
+            </w:r>
+          </w:p>
+        </w:tc>
+        <w:tc>
+          <w:tcPr>
+            <w:tcW w:w="2338" w:type="dxa"/>
+          </w:tcPr>
+          <w:p>
+            <w:pPr>
+              <w:cnfStyle w:val="000000000000" w:firstRow="0" w:lastRow="0" w:firstColumn="0" w:lastColumn="0" w:oddVBand="0" w:evenVBand="0" w:oddHBand="0" w:evenHBand="0" w:firstRowFirstColumn="0" w:firstRowLastColumn="0" w:lastRowFirstColumn="0" w:lastRowLastColumn="0"/>
+              <w:rPr>
+                <w:rFonts w:ascii="Calibri" w:hAnsi="Calibri" w:cs="Calibri"/>
+                <w:color w:val="000000"/>
+              </w:rPr>
+            </w:pPr>
+            <w:r>
+              <w:rPr>
+                <w:rFonts w:ascii="Calibri" w:hAnsi="Calibri" w:cs="Calibri"/>
+                <w:color w:val="000000"/>
+              </w:rPr>
+              <w:t>2.1121</w:t>
+            </w:r>
+          </w:p>
+        </w:tc>
+      </w:tr>
+      <w:tr>
+        <w:trPr>
+          <w:cnfStyle w:val="000000100000" w:firstRow="0" w:lastRow="0" w:firstColumn="0" w:lastColumn="0" w:oddVBand="0" w:evenVBand="0" w:oddHBand="1" w:evenHBand="0" w:firstRowFirstColumn="0" w:firstRowLastColumn="0" w:lastRowFirstColumn="0" w:lastRowLastColumn="0"/>
+        </w:trPr>
+        <w:tc>
+          <w:tcPr>
+            <w:cnfStyle w:val="001000000000" w:firstRow="0" w:lastRow="0" w:firstColumn="1" w:lastColumn="0" w:oddVBand="0" w:evenVBand="0" w:oddHBand="0" w:evenHBand="0" w:firstRowFirstColumn="0" w:firstRowLastColumn="0" w:lastRowFirstColumn="0" w:lastRowLastColumn="0"/>
+            <w:tcW w:w="2337" w:type="dxa"/>
+          </w:tcPr>
+          <w:p>
+            <w:r>
+              <w:t>4</w:t>
+            </w:r>
+          </w:p>
+        </w:tc>
+        <w:tc>
+          <w:tcPr>
+            <w:tcW w:w="2337" w:type="dxa"/>
+          </w:tcPr>
+          <w:p>
+            <w:pPr>
+              <w:cnfStyle w:val="000000100000" w:firstRow="0" w:lastRow="0" w:firstColumn="0" w:lastColumn="0" w:oddVBand="0" w:evenVBand="0" w:oddHBand="1" w:evenHBand="0" w:firstRowFirstColumn="0" w:firstRowLastColumn="0" w:lastRowFirstColumn="0" w:lastRowLastColumn="0"/>
+            </w:pPr>
+            <w:r>
+              <w:t>Straight.</w:t>
+            </w:r>
+          </w:p>
+        </w:tc>
+        <w:tc>
+          <w:tcPr>
+            <w:tcW w:w="2338" w:type="dxa"/>
+          </w:tcPr>
+          <w:p>
+            <w:pPr>
+              <w:cnfStyle w:val="000000100000" w:firstRow="0" w:lastRow="0" w:firstColumn="0" w:lastColumn="0" w:oddVBand="0" w:evenVBand="0" w:oddHBand="1" w:evenHBand="0" w:firstRowFirstColumn="0" w:firstRowLastColumn="0" w:lastRowFirstColumn="0" w:lastRowLastColumn="0"/>
+            </w:pPr>
+            <w:r>
+              <w:t>10200</w:t>
+            </w:r>
+          </w:p>
+        </w:tc>
+        <w:tc>
+          <w:tcPr>
+            <w:tcW w:w="2338" w:type="dxa"/>
+          </w:tcPr>
+          <w:p>
+            <w:pPr>
+              <w:cnfStyle w:val="000000100000" w:firstRow="0" w:lastRow="0" w:firstColumn="0" w:lastColumn="0" w:oddVBand="0" w:evenVBand="0" w:oddHBand="1" w:evenHBand="0" w:firstRowFirstColumn="0" w:firstRowLastColumn="0" w:lastRowFirstColumn="0" w:lastRowLastColumn="0"/>
+              <w:rPr>
+                <w:rFonts w:ascii="Calibri" w:hAnsi="Calibri" w:cs="Calibri"/>
+                <w:color w:val="000000"/>
+              </w:rPr>
+            </w:pPr>
+            <w:r>
+              <w:rPr>
+                <w:rFonts w:ascii="Calibri" w:hAnsi="Calibri" w:cs="Calibri"/>
+                <w:color w:val="000000"/>
+              </w:rPr>
+              <w:t>0.3885</w:t>
+            </w:r>
+          </w:p>
+        </w:tc>
+      </w:tr>
+      <w:tr>
+        <w:tc>
+          <w:tcPr>
+            <w:cnfStyle w:val="001000000000" w:firstRow="0" w:lastRow="0" w:firstColumn="1" w:lastColumn="0" w:oddVBand="0" w:evenVBand="0" w:oddHBand="0" w:evenHBand="0" w:firstRowFirstColumn="0" w:firstRowLastColumn="0" w:lastRowFirstColumn="0" w:lastRowLastColumn="0"/>
+            <w:tcW w:w="2337" w:type="dxa"/>
+          </w:tcPr>
+          <w:p>
+            <w:r>
+              <w:t>5</w:t>
+            </w:r>
+          </w:p>
+        </w:tc>
+        <w:tc>
+          <w:tcPr>
+            <w:tcW w:w="2337" w:type="dxa"/>
+          </w:tcPr>
+          <w:p>
+            <w:pPr>
+              <w:cnfStyle w:val="000000000000" w:firstRow="0" w:lastRow="0" w:firstColumn="0" w:lastColumn="0" w:oddVBand="0" w:evenVBand="0" w:oddHBand="0" w:evenHBand="0" w:firstRowFirstColumn="0" w:firstRowLastColumn="0" w:lastRowFirstColumn="0" w:lastRowLastColumn="0"/>
+            </w:pPr>
+            <w:r>
+              <w:t>Flush.</w:t>
+            </w:r>
+          </w:p>
+        </w:tc>
+        <w:tc>
+          <w:tcPr>
+            <w:tcW w:w="2338" w:type="dxa"/>
+          </w:tcPr>
+          <w:p>
+            <w:pPr>
+              <w:cnfStyle w:val="000000000000" w:firstRow="0" w:lastRow="0" w:firstColumn="0" w:lastColumn="0" w:oddVBand="0" w:evenVBand="0" w:oddHBand="0" w:evenHBand="0" w:firstRowFirstColumn="0" w:firstRowLastColumn="0" w:lastRowFirstColumn="0" w:lastRowLastColumn="0"/>
+            </w:pPr>
+            <w:r>
+              <w:t>5108</w:t>
+            </w:r>
+          </w:p>
+        </w:tc>
+        <w:tc>
+          <w:tcPr>
+            <w:tcW w:w="2338" w:type="dxa"/>
+          </w:tcPr>
+          <w:p>
+            <w:pPr>
+              <w:cnfStyle w:val="000000000000" w:firstRow="0" w:lastRow="0" w:firstColumn="0" w:lastColumn="0" w:oddVBand="0" w:evenVBand="0" w:oddHBand="0" w:evenHBand="0" w:firstRowFirstColumn="0" w:firstRowLastColumn="0" w:lastRowFirstColumn="0" w:lastRowLastColumn="0"/>
+              <w:rPr>
+                <w:rFonts w:ascii="Calibri" w:hAnsi="Calibri" w:cs="Calibri"/>
+                <w:color w:val="000000"/>
+              </w:rPr>
+            </w:pPr>
+            <w:r>
+              <w:rPr>
+                <w:rFonts w:ascii="Calibri" w:hAnsi="Calibri" w:cs="Calibri"/>
+                <w:color w:val="000000"/>
+              </w:rPr>
+              <w:t>0.1996</w:t>
+            </w:r>
+          </w:p>
+        </w:tc>
+      </w:tr>
+      <w:tr>
+        <w:trPr>
+          <w:cnfStyle w:val="000000100000" w:firstRow="0" w:lastRow="0" w:firstColumn="0" w:lastColumn="0" w:oddVBand="0" w:evenVBand="0" w:oddHBand="1" w:evenHBand="0" w:firstRowFirstColumn="0" w:firstRowLastColumn="0" w:lastRowFirstColumn="0" w:lastRowLastColumn="0"/>
+        </w:trPr>
+        <w:tc>
+          <w:tcPr>
+            <w:cnfStyle w:val="001000000000" w:firstRow="0" w:lastRow="0" w:firstColumn="1" w:lastColumn="0" w:oddVBand="0" w:evenVBand="0" w:oddHBand="0" w:evenHBand="0" w:firstRowFirstColumn="0" w:firstRowLastColumn="0" w:lastRowFirstColumn="0" w:lastRowLastColumn="0"/>
+            <w:tcW w:w="2337" w:type="dxa"/>
+          </w:tcPr>
+          <w:p>
+            <w:r>
+              <w:t>6</w:t>
+            </w:r>
+          </w:p>
+        </w:tc>
+        <w:tc>
+          <w:tcPr>
+            <w:tcW w:w="2337" w:type="dxa"/>
+          </w:tcPr>
+          <w:p>
+            <w:pPr>
+              <w:cnfStyle w:val="000000100000" w:firstRow="0" w:lastRow="0" w:firstColumn="0" w:lastColumn="0" w:oddVBand="0" w:evenVBand="0" w:oddHBand="1" w:evenHBand="0" w:firstRowFirstColumn="0" w:firstRowLastColumn="0" w:lastRowFirstColumn="0" w:lastRowLastColumn="0"/>
+            </w:pPr>
+            <w:r>
+              <w:t>Full house.</w:t>
+            </w:r>
+          </w:p>
+        </w:tc>
+        <w:tc>
+          <w:tcPr>
+            <w:tcW w:w="2338" w:type="dxa"/>
+          </w:tcPr>
+          <w:p>
+            <w:pPr>
+              <w:cnfStyle w:val="000000100000" w:firstRow="0" w:lastRow="0" w:firstColumn="0" w:lastColumn="0" w:oddVBand="0" w:evenVBand="0" w:oddHBand="1" w:evenHBand="0" w:firstRowFirstColumn="0" w:firstRowLastColumn="0" w:lastRowFirstColumn="0" w:lastRowLastColumn="0"/>
+            </w:pPr>
+            <w:r>
+              <w:t>3744</w:t>
+            </w:r>
+          </w:p>
+        </w:tc>
+        <w:tc>
+          <w:tcPr>
+            <w:tcW w:w="2338" w:type="dxa"/>
+          </w:tcPr>
+          <w:p>
+            <w:pPr>
+              <w:cnfStyle w:val="000000100000" w:firstRow="0" w:lastRow="0" w:firstColumn="0" w:lastColumn="0" w:oddVBand="0" w:evenVBand="0" w:oddHBand="1" w:evenHBand="0" w:firstRowFirstColumn="0" w:firstRowLastColumn="0" w:lastRowFirstColumn="0" w:lastRowLastColumn="0"/>
+              <w:rPr>
+                <w:rFonts w:ascii="Calibri" w:hAnsi="Calibri" w:cs="Calibri"/>
+                <w:color w:val="000000"/>
+              </w:rPr>
+            </w:pPr>
+            <w:r>
+              <w:rPr>
+                <w:rFonts w:ascii="Calibri" w:hAnsi="Calibri" w:cs="Calibri"/>
+                <w:color w:val="000000"/>
+              </w:rPr>
+              <w:t>0.1424</w:t>
+            </w:r>
+          </w:p>
+        </w:tc>
+      </w:tr>
+      <w:tr>
+        <w:tc>
+          <w:tcPr>
+            <w:cnfStyle w:val="001000000000" w:firstRow="0" w:lastRow="0" w:firstColumn="1" w:lastColumn="0" w:oddVBand="0" w:evenVBand="0" w:oddHBand="0" w:evenHBand="0" w:firstRowFirstColumn="0" w:firstRowLastColumn="0" w:lastRowFirstColumn="0" w:lastRowLastColumn="0"/>
+            <w:tcW w:w="2337" w:type="dxa"/>
+          </w:tcPr>
+          <w:p>
+            <w:r>
+              <w:t>7</w:t>
+            </w:r>
+          </w:p>
+        </w:tc>
+        <w:tc>
+          <w:tcPr>
+            <w:tcW w:w="2337" w:type="dxa"/>
+          </w:tcPr>
+          <w:p>
+            <w:pPr>
+              <w:cnfStyle w:val="000000000000" w:firstRow="0" w:lastRow="0" w:firstColumn="0" w:lastColumn="0" w:oddVBand="0" w:evenVBand="0" w:oddHBand="0" w:evenHBand="0" w:firstRowFirstColumn="0" w:firstRowLastColumn="0" w:lastRowFirstColumn="0" w:lastRowLastColumn="0"/>
+            </w:pPr>
+            <w:r>
+              <w:t>Four of a kind.</w:t>
+            </w:r>
+          </w:p>
+        </w:tc>
+        <w:tc>
+          <w:tcPr>
+            <w:tcW w:w="2338" w:type="dxa"/>
+          </w:tcPr>
+          <w:p>
+            <w:pPr>
+              <w:cnfStyle w:val="000000000000" w:firstRow="0" w:lastRow="0" w:firstColumn="0" w:lastColumn="0" w:oddVBand="0" w:evenVBand="0" w:oddHBand="0" w:evenHBand="0" w:firstRowFirstColumn="0" w:firstRowLastColumn="0" w:lastRowFirstColumn="0" w:lastRowLastColumn="0"/>
+            </w:pPr>
+            <w:r>
+              <w:t>624</w:t>
+            </w:r>
+          </w:p>
+        </w:tc>
+        <w:tc>
+          <w:tcPr>
+            <w:tcW w:w="2338" w:type="dxa"/>
+          </w:tcPr>
+          <w:p>
+            <w:pPr>
+              <w:cnfStyle w:val="000000000000" w:firstRow="0" w:lastRow="0" w:firstColumn="0" w:lastColumn="0" w:oddVBand="0" w:evenVBand="0" w:oddHBand="0" w:evenHBand="0" w:firstRowFirstColumn="0" w:firstRowLastColumn="0" w:lastRowFirstColumn="0" w:lastRowLastColumn="0"/>
+              <w:rPr>
+                <w:rFonts w:ascii="Calibri" w:hAnsi="Calibri" w:cs="Calibri"/>
+                <w:color w:val="000000"/>
+              </w:rPr>
+            </w:pPr>
+            <w:r>
+              <w:rPr>
+                <w:rFonts w:ascii="Calibri" w:hAnsi="Calibri" w:cs="Calibri"/>
+                <w:color w:val="000000"/>
+              </w:rPr>
+              <w:t>0.023</w:t>
+            </w:r>
+          </w:p>
+        </w:tc>
+      </w:tr>
+      <w:tr>
+        <w:trPr>
+          <w:cnfStyle w:val="000000100000" w:firstRow="0" w:lastRow="0" w:firstColumn="0" w:lastColumn="0" w:oddVBand="0" w:evenVBand="0" w:oddHBand="1" w:evenHBand="0" w:firstRowFirstColumn="0" w:firstRowLastColumn="0" w:lastRowFirstColumn="0" w:lastRowLastColumn="0"/>
+        </w:trPr>
+        <w:tc>
+          <w:tcPr>
+            <w:cnfStyle w:val="001000000000" w:firstRow="0" w:lastRow="0" w:firstColumn="1" w:lastColumn="0" w:oddVBand="0" w:evenVBand="0" w:oddHBand="0" w:evenHBand="0" w:firstRowFirstColumn="0" w:firstRowLastColumn="0" w:lastRowFirstColumn="0" w:lastRowLastColumn="0"/>
+            <w:tcW w:w="2337" w:type="dxa"/>
+          </w:tcPr>
+          <w:p>
+            <w:r>
+              <w:t>8</w:t>
+            </w:r>
+          </w:p>
+        </w:tc>
+        <w:tc>
+          <w:tcPr>
+            <w:tcW w:w="2337" w:type="dxa"/>
+          </w:tcPr>
+          <w:p>
+            <w:pPr>
+              <w:cnfStyle w:val="000000100000" w:firstRow="0" w:lastRow="0" w:firstColumn="0" w:lastColumn="0" w:oddVBand="0" w:evenVBand="0" w:oddHBand="1" w:evenHBand="0" w:firstRowFirstColumn="0" w:firstRowLastColumn="0" w:lastRowFirstColumn="0" w:lastRowLastColumn="0"/>
+            </w:pPr>
+            <w:r>
+              <w:t>Straight flush.</w:t>
+            </w:r>
+          </w:p>
+        </w:tc>
+        <w:tc>
+          <w:tcPr>
+            <w:tcW w:w="2338" w:type="dxa"/>
+          </w:tcPr>
+          <w:p>
+            <w:pPr>
+              <w:cnfStyle w:val="000000100000" w:firstRow="0" w:lastRow="0" w:firstColumn="0" w:lastColumn="0" w:oddVBand="0" w:evenVBand="0" w:oddHBand="1" w:evenHBand="0" w:firstRowFirstColumn="0" w:firstRowLastColumn="0" w:lastRowFirstColumn="0" w:lastRowLastColumn="0"/>
+            </w:pPr>
+            <w:r>
+              <w:t>36</w:t>
+            </w:r>
+          </w:p>
+        </w:tc>
+        <w:tc>
+          <w:tcPr>
+            <w:tcW w:w="2338" w:type="dxa"/>
+          </w:tcPr>
+          <w:p>
+            <w:pPr>
+              <w:cnfStyle w:val="000000100000" w:firstRow="0" w:lastRow="0" w:firstColumn="0" w:lastColumn="0" w:oddVBand="0" w:evenVBand="0" w:oddHBand="1" w:evenHBand="0" w:firstRowFirstColumn="0" w:firstRowLastColumn="0" w:lastRowFirstColumn="0" w:lastRowLastColumn="0"/>
+              <w:rPr>
+                <w:rFonts w:ascii="Calibri" w:hAnsi="Calibri" w:cs="Calibri"/>
+                <w:color w:val="000000"/>
+              </w:rPr>
+            </w:pPr>
+            <w:r>
+              <w:rPr>
+                <w:rFonts w:ascii="Calibri" w:hAnsi="Calibri" w:cs="Calibri"/>
+                <w:color w:val="000000"/>
+              </w:rPr>
+              <w:t>0.0012</w:t>
+            </w:r>
+          </w:p>
+        </w:tc>
+      </w:tr>
+      <w:tr>
+        <w:tc>
+          <w:tcPr>
+            <w:cnfStyle w:val="001000000000" w:firstRow="0" w:lastRow="0" w:firstColumn="1" w:lastColumn="0" w:oddVBand="0" w:evenVBand="0" w:oddHBand="0" w:evenHBand="0" w:firstRowFirstColumn="0" w:firstRowLastColumn="0" w:lastRowFirstColumn="0" w:lastRowLastColumn="0"/>
+            <w:tcW w:w="2337" w:type="dxa"/>
+          </w:tcPr>
+          <w:p>
+            <w:r>
+              <w:t>9</w:t>
+            </w:r>
+          </w:p>
+        </w:tc>
+        <w:tc>
+          <w:tcPr>
+            <w:tcW w:w="2337" w:type="dxa"/>
+          </w:tcPr>
+          <w:p>
+            <w:pPr>
+              <w:cnfStyle w:val="000000000000" w:firstRow="0" w:lastRow="0" w:firstColumn="0" w:lastColumn="0" w:oddVBand="0" w:evenVBand="0" w:oddHBand="0" w:evenHBand="0" w:firstRowFirstColumn="0" w:firstRowLastColumn="0" w:lastRowFirstColumn="0" w:lastRowLastColumn="0"/>
+            </w:pPr>
+            <w:r>
+              <w:t>Royal flush.</w:t>
+            </w:r>
+          </w:p>
+        </w:tc>
+        <w:tc>
+          <w:tcPr>
+            <w:tcW w:w="2338" w:type="dxa"/>
+          </w:tcPr>
+          <w:p>
+            <w:pPr>
+              <w:cnfStyle w:val="000000000000" w:firstRow="0" w:lastRow="0" w:firstColumn="0" w:lastColumn="0" w:oddVBand="0" w:evenVBand="0" w:oddHBand="0" w:evenHBand="0" w:firstRowFirstColumn="0" w:firstRowLastColumn="0" w:lastRowFirstColumn="0" w:lastRowLastColumn="0"/>
+            </w:pPr>
+            <w:r>
+              <w:t>4</w:t>
+            </w:r>
+          </w:p>
+        </w:tc>
+        <w:tc>
+          <w:tcPr>
+            <w:tcW w:w="2338" w:type="dxa"/>
+          </w:tcPr>
+          <w:p>
+            <w:pPr>
+              <w:cnfStyle w:val="000000000000" w:firstRow="0" w:lastRow="0" w:firstColumn="0" w:lastColumn="0" w:oddVBand="0" w:evenVBand="0" w:oddHBand="0" w:evenHBand="0" w:firstRowFirstColumn="0" w:firstRowLastColumn="0" w:lastRowFirstColumn="0" w:lastRowLastColumn="0"/>
+              <w:rPr>
+                <w:rFonts w:ascii="Calibri" w:hAnsi="Calibri" w:cs="Calibri"/>
+                <w:color w:val="000000"/>
+              </w:rPr>
+            </w:pPr>
+            <w:r>
+              <w:rPr>
+                <w:rFonts w:ascii="Calibri" w:hAnsi="Calibri" w:cs="Calibri"/>
+                <w:color w:val="000000"/>
+              </w:rPr>
+              <w:t>0.0003</w:t>
+            </w:r>
+          </w:p>
+        </w:tc>
+      </w:tr>
+    </w:tbl>
+    <w:p>
+      <w:pPr>
+        <w:keepNext/>
+      </w:pPr>
+      <w:r>
+        <w:rPr>
+          <w:noProof/>
+        </w:rPr>
+        <w:lastRenderedPageBreak/>
+        <w:drawing>
+          <wp:inline distT="0" distB="0" distL="0" distR="0" wp14:anchorId="2E1B49AC" wp14:editId="1077DDBE">
+            <wp:extent cx="5943600" cy="4304030"/>
+            <wp:effectExtent l="0" t="0" r="0" b="1270"/>
+            <wp:docPr id="1" name="Picture 1" descr="A screenshot of a cell phone&#10;&#10;Description automatically generated"/>
+            <wp:cNvGraphicFramePr>
+              <a:graphicFrameLocks xmlns:a="http://schemas.openxmlformats.org/drawingml/2006/main" noChangeAspect="1"/>
+            </wp:cNvGraphicFramePr>
+            <a:graphic xmlns:a="http://schemas.openxmlformats.org/drawingml/2006/main">
+              <a:graphicData uri="http://schemas.openxmlformats.org/drawingml/2006/picture">
+                <pic:pic xmlns:pic="http://schemas.openxmlformats.org/drawingml/2006/picture">
+                  <pic:nvPicPr>
+                    <pic:cNvPr id="1" name="Test_Set_Target_Distribution.png"/>
+                    <pic:cNvPicPr/>
+                  </pic:nvPicPr>
+                  <pic:blipFill>
+                    <a:blip r:embed="rId8">
+                      <a:extLst>
+                        <a:ext uri="{28A0092B-C50C-407E-A947-70E740481C1C}">
+                          <a14:useLocalDpi xmlns:a14="http://schemas.microsoft.com/office/drawing/2010/main" val="0"/>
+                        </a:ext>
+                      </a:extLst>
+                    </a:blip>
+                    <a:stretch>
+                      <a:fillRect/>
+                    </a:stretch>
+                  </pic:blipFill>
+                  <pic:spPr>
+                    <a:xfrm>
+                      <a:off x="0" y="0"/>
+                      <a:ext cx="5943600" cy="4304030"/>
+                    </a:xfrm>
+                    <a:prstGeom prst="rect">
+                      <a:avLst/>
+                    </a:prstGeom>
+                  </pic:spPr>
+                </pic:pic>
+              </a:graphicData>
+            </a:graphic>
+          </wp:inline>
+        </w:drawing>
+      </w:r>
+    </w:p>
+    <w:p>
+      <w:pPr>
+        <w:pStyle w:val="Caption"/>
+        <w:rPr>
+          <w:color w:val="auto"/>
+          <w:sz w:val="22"/>
+          <w:szCs w:val="22"/>
+        </w:rPr>
+      </w:pPr>
+      <w:r>
+        <w:rPr>
+          <w:color w:val="auto"/>
+          <w:sz w:val="22"/>
+          <w:szCs w:val="22"/>
+        </w:rPr>
+        <w:t xml:space="preserve">Figure </w:t>
+      </w:r>
+      <w:r>
+        <w:rPr>
+          <w:color w:val="auto"/>
+          <w:sz w:val="22"/>
+          <w:szCs w:val="22"/>
+        </w:rPr>
+        <w:t>3</w:t>
+      </w:r>
+      <w:r>
+        <w:rPr>
+          <w:color w:val="auto"/>
+          <w:sz w:val="22"/>
+          <w:szCs w:val="22"/>
+        </w:rPr>
         <w:t>: Test Set Target Distribution</w:t>
       </w:r>
     </w:p>
@@ -3755,6 +4502,41 @@
       </w:pPr>
       <w:r>
         <w:t>Activity Calendar</w:t>
+      </w:r>
+    </w:p>
+    <w:p>
+      <w:pPr>
+        <w:pStyle w:val="Caption"/>
+        <w:keepNext/>
+        <w:rPr>
+          <w:color w:val="auto"/>
+          <w:sz w:val="22"/>
+          <w:szCs w:val="22"/>
+        </w:rPr>
+      </w:pPr>
+      <w:r>
+        <w:rPr>
+          <w:color w:val="auto"/>
+          <w:sz w:val="22"/>
+          <w:szCs w:val="22"/>
+        </w:rPr>
+        <w:t xml:space="preserve">Table </w:t>
+      </w:r>
+      <w:r>
+        <w:rPr>
+          <w:color w:val="auto"/>
+          <w:sz w:val="22"/>
+          <w:szCs w:val="22"/>
+        </w:rPr>
+        <w:t>6: Activity</w:t>
+      </w:r>
+      <w:r>
+        <w:rPr>
+          <w:color w:val="auto"/>
+          <w:sz w:val="22"/>
+          <w:szCs w:val="22"/>
+        </w:rPr>
+        <w:t xml:space="preserve"> Calendar</w:t>
       </w:r>
     </w:p>
     <w:tbl>
@@ -3822,6 +4604,9 @@
             <w:r>
               <w:t>Split data into features and target.  Normalize features using min-max normalization.</w:t>
             </w:r>
+            <w:r>
+              <w:t xml:space="preserve"> Perform initial analysis of feature space.</w:t>
+            </w:r>
           </w:p>
         </w:tc>
       </w:tr>
@@ -4043,6 +4828,7 @@
         <w:pStyle w:val="Heading1"/>
       </w:pPr>
       <w:r>
+        <w:lastRenderedPageBreak/>
         <w:t>References</w:t>
       </w:r>
     </w:p>
@@ -4088,9 +4874,14 @@
         <w:t>Poker Hand Data Set</w:t>
       </w:r>
       <w:r>
-        <w:t xml:space="preserve">, University of California, School of Information and Science. [Online]. Available: </w:t>
-      </w:r>
-      <w:hyperlink r:id="rId8" w:history="1">
+        <w:t xml:space="preserve">, University of California, School of Information and </w:t>
+      </w:r>
+      <w:bookmarkStart w:id="0" w:name="_GoBack"/>
+      <w:bookmarkEnd w:id="0"/>
+      <w:r>
+        <w:t xml:space="preserve">Science. [Online]. Available: </w:t>
+      </w:r>
+      <w:hyperlink r:id="rId9" w:history="1">
         <w:r>
           <w:rPr>
             <w:rStyle w:val="Hyperlink"/>
@@ -4120,7 +4911,6 @@
         </w:rPr>
       </w:pPr>
       <w:r>
-        <w:lastRenderedPageBreak/>
         <w:t>[</w:t>
       </w:r>
       <w:r>
@@ -4140,6 +4930,145 @@
         <w:t>Cattral, R., Oppacher, F., &amp; Deugo, D. (2001). Evolutionary Data Mining With Automatic Rule Generalization. World Scientific and Engineering Academy and Society, Recent Advances in Computers, Computing and Communication. Crete, Greece.</w:t>
       </w:r>
     </w:p>
+    <w:p>
+      <w:pPr>
+        <w:pStyle w:val="Bibliography"/>
+        <w:ind w:left="720" w:hanging="720"/>
+        <w:rPr>
+          <w:noProof/>
+          <w:sz w:val="24"/>
+          <w:szCs w:val="24"/>
+        </w:rPr>
+      </w:pPr>
+      <w:r>
+        <w:t>[</w:t>
+      </w:r>
+      <w:r>
+        <w:t>3</w:t>
+      </w:r>
+      <w:r>
+        <w:t>]</w:t>
+      </w:r>
+      <w:r>
+        <w:tab/>
+      </w:r>
+    </w:p>
+    <w:sdt>
+      <w:sdtPr>
+        <w:id w:val="1411587469"/>
+        <w:bibliography/>
+      </w:sdtPr>
+      <w:sdtContent>
+        <w:p>
+          <w:pPr>
+            <w:pStyle w:val="Bibliography"/>
+            <w:ind w:left="720" w:hanging="720"/>
+            <w:rPr>
+              <w:noProof/>
+              <w:sz w:val="24"/>
+              <w:szCs w:val="24"/>
+            </w:rPr>
+          </w:pPr>
+          <w:r>
+            <w:fldChar w:fldCharType="begin"/>
+          </w:r>
+          <w:r>
+            <w:instrText xml:space="preserve"> BIBLIOGRAPHY </w:instrText>
+          </w:r>
+          <w:r>
+            <w:fldChar w:fldCharType="separate"/>
+          </w:r>
+          <w:r>
+            <w:rPr>
+              <w:noProof/>
+            </w:rPr>
+            <w:t xml:space="preserve">Bhardwaj, A. (2019, October 12). </w:t>
+          </w:r>
+          <w:r>
+            <w:rPr>
+              <w:i/>
+              <w:iCs/>
+              <w:noProof/>
+            </w:rPr>
+            <w:t>Poker-Hand Prediction.</w:t>
+          </w:r>
+          <w:r>
+            <w:rPr>
+              <w:noProof/>
+            </w:rPr>
+            <w:t xml:space="preserve"> Retrieved from Medium: https://medium.com/@virgoady7/poker-hand-prediction-7a801e254acd</w:t>
+          </w:r>
+        </w:p>
+        <w:p>
+          <w:pPr>
+            <w:pStyle w:val="Bibliography"/>
+            <w:ind w:left="720" w:hanging="720"/>
+            <w:rPr>
+              <w:noProof/>
+            </w:rPr>
+          </w:pPr>
+          <w:r>
+            <w:t>[</w:t>
+          </w:r>
+          <w:r>
+            <w:t>4</w:t>
+          </w:r>
+          <w:r>
+            <w:t>]</w:t>
+          </w:r>
+          <w:r>
+            <w:tab/>
+          </w:r>
+          <w:sdt>
+            <w:sdtPr>
+              <w:id w:val="1329875120"/>
+              <w:bibliography/>
+            </w:sdtPr>
+            <w:sdtContent>
+              <w:r>
+                <w:t>S</w:t>
+              </w:r>
+              <w:r>
+                <w:rPr>
+                  <w:noProof/>
+                </w:rPr>
+                <w:t xml:space="preserve">rinivas, A., &amp; Shenoy, A. (2020, February 18). </w:t>
+              </w:r>
+              <w:r>
+                <w:rPr>
+                  <w:i/>
+                  <w:iCs/>
+                  <w:noProof/>
+                </w:rPr>
+                <w:t>Pokerman.</w:t>
+              </w:r>
+              <w:r>
+                <w:rPr>
+                  <w:noProof/>
+                </w:rPr>
+                <w:t xml:space="preserve"> Retrieved from GitHub: https://github.com/aditisrinivas97/Pokerman</w:t>
+              </w:r>
+            </w:sdtContent>
+          </w:sdt>
+        </w:p>
+        <w:p>
+          <w:pPr>
+            <w:rPr>
+              <w:rFonts w:ascii="Calibri" w:hAnsi="Calibri" w:cs="Calibri"/>
+              <w:noProof/>
+            </w:rPr>
+          </w:pPr>
+          <w:r>
+            <w:rPr>
+              <w:b/>
+              <w:bCs/>
+              <w:noProof/>
+            </w:rPr>
+            <w:fldChar w:fldCharType="end"/>
+          </w:r>
+        </w:p>
+      </w:sdtContent>
+    </w:sdt>
     <w:p>
       <w:r>
         <w:fldChar w:fldCharType="end"/>
@@ -4252,6 +5181,119 @@
       </w:pPr>
     </w:lvl>
   </w:abstractNum>
+  <w:abstractNum w:abstractNumId="1" w15:restartNumberingAfterBreak="0">
+    <w:nsid w:val="2E8D1679"/>
+    <w:multiLevelType w:val="hybridMultilevel"/>
+    <w:tmpl w:val="BD726450"/>
+    <w:lvl w:ilvl="0" w:tplc="04090001">
+      <w:start w:val="1"/>
+      <w:numFmt w:val="bullet"/>
+      <w:lvlText w:val=""/>
+      <w:lvlJc w:val="left"/>
+      <w:pPr>
+        <w:ind w:left="720" w:hanging="360"/>
+      </w:pPr>
+      <w:rPr>
+        <w:rFonts w:ascii="Symbol" w:hAnsi="Symbol" w:hint="default"/>
+      </w:rPr>
+    </w:lvl>
+    <w:lvl w:ilvl="1" w:tplc="04090003">
+      <w:start w:val="1"/>
+      <w:numFmt w:val="bullet"/>
+      <w:lvlText w:val="o"/>
+      <w:lvlJc w:val="left"/>
+      <w:pPr>
+        <w:ind w:left="1440" w:hanging="360"/>
+      </w:pPr>
+      <w:rPr>
+        <w:rFonts w:ascii="Courier New" w:hAnsi="Courier New" w:cs="Courier New" w:hint="default"/>
+      </w:rPr>
+    </w:lvl>
+    <w:lvl w:ilvl="2" w:tplc="04090005" w:tentative="1">
+      <w:start w:val="1"/>
+      <w:numFmt w:val="bullet"/>
+      <w:lvlText w:val=""/>
+      <w:lvlJc w:val="left"/>
+      <w:pPr>
+        <w:ind w:left="2160" w:hanging="360"/>
+      </w:pPr>
+      <w:rPr>
+        <w:rFonts w:ascii="Wingdings" w:hAnsi="Wingdings" w:hint="default"/>
+      </w:rPr>
+    </w:lvl>
+    <w:lvl w:ilvl="3" w:tplc="04090001" w:tentative="1">
+      <w:start w:val="1"/>
+      <w:numFmt w:val="bullet"/>
+      <w:lvlText w:val=""/>
+      <w:lvlJc w:val="left"/>
+      <w:pPr>
+        <w:ind w:left="2880" w:hanging="360"/>
+      </w:pPr>
+      <w:rPr>
+        <w:rFonts w:ascii="Symbol" w:hAnsi="Symbol" w:hint="default"/>
+      </w:rPr>
+    </w:lvl>
+    <w:lvl w:ilvl="4" w:tplc="04090003" w:tentative="1">
+      <w:start w:val="1"/>
+      <w:numFmt w:val="bullet"/>
+      <w:lvlText w:val="o"/>
+      <w:lvlJc w:val="left"/>
+      <w:pPr>
+        <w:ind w:left="3600" w:hanging="360"/>
+      </w:pPr>
+      <w:rPr>
+        <w:rFonts w:ascii="Courier New" w:hAnsi="Courier New" w:cs="Courier New" w:hint="default"/>
+      </w:rPr>
+    </w:lvl>
+    <w:lvl w:ilvl="5" w:tplc="04090005" w:tentative="1">
+      <w:start w:val="1"/>
+      <w:numFmt w:val="bullet"/>
+      <w:lvlText w:val=""/>
+      <w:lvlJc w:val="left"/>
+      <w:pPr>
+        <w:ind w:left="4320" w:hanging="360"/>
+      </w:pPr>
+      <w:rPr>
+        <w:rFonts w:ascii="Wingdings" w:hAnsi="Wingdings" w:hint="default"/>
+      </w:rPr>
+    </w:lvl>
+    <w:lvl w:ilvl="6" w:tplc="04090001" w:tentative="1">
+      <w:start w:val="1"/>
+      <w:numFmt w:val="bullet"/>
+      <w:lvlText w:val=""/>
+      <w:lvlJc w:val="left"/>
+      <w:pPr>
+        <w:ind w:left="5040" w:hanging="360"/>
+      </w:pPr>
+      <w:rPr>
+        <w:rFonts w:ascii="Symbol" w:hAnsi="Symbol" w:hint="default"/>
+      </w:rPr>
+    </w:lvl>
+    <w:lvl w:ilvl="7" w:tplc="04090003" w:tentative="1">
+      <w:start w:val="1"/>
+      <w:numFmt w:val="bullet"/>
+      <w:lvlText w:val="o"/>
+      <w:lvlJc w:val="left"/>
+      <w:pPr>
+        <w:ind w:left="5760" w:hanging="360"/>
+      </w:pPr>
+      <w:rPr>
+        <w:rFonts w:ascii="Courier New" w:hAnsi="Courier New" w:cs="Courier New" w:hint="default"/>
+      </w:rPr>
+    </w:lvl>
+    <w:lvl w:ilvl="8" w:tplc="04090005" w:tentative="1">
+      <w:start w:val="1"/>
+      <w:numFmt w:val="bullet"/>
+      <w:lvlText w:val=""/>
+      <w:lvlJc w:val="left"/>
+      <w:pPr>
+        <w:ind w:left="6480" w:hanging="360"/>
+      </w:pPr>
+      <w:rPr>
+        <w:rFonts w:ascii="Wingdings" w:hAnsi="Wingdings" w:hint="default"/>
+      </w:rPr>
+    </w:lvl>
+  </w:abstractNum>
   <w:num w:numId="1">
     <w:abstractNumId w:val="0"/>
   </w:num>
@@ -4281,6 +5323,9 @@
   </w:num>
   <w:num w:numId="10">
     <w:abstractNumId w:val="0"/>
+  </w:num>
+  <w:num w:numId="11">
+    <w:abstractNumId w:val="1"/>
   </w:num>
 </w:numbering>
 </file>
@@ -5580,6 +6625,37 @@
       <w:u w:val="single"/>
     </w:rPr>
   </w:style>
+  <w:style w:type="paragraph" w:styleId="ListParagraph">
+    <w:name w:val="List Paragraph"/>
+    <w:basedOn w:val="Normal"/>
+    <w:uiPriority w:val="34"/>
+    <w:qFormat/>
+    <w:rsid w:val="00013141"/>
+    <w:pPr>
+      <w:ind w:left="720"/>
+      <w:contextualSpacing/>
+    </w:pPr>
+  </w:style>
+  <w:style w:type="character" w:customStyle="1" w:styleId="pl-v">
+    <w:name w:val="pl-v"/>
+    <w:basedOn w:val="DefaultParagraphFont"/>
+    <w:rsid w:val="0013363A"/>
+  </w:style>
+  <w:style w:type="character" w:customStyle="1" w:styleId="pl-s1">
+    <w:name w:val="pl-s1"/>
+    <w:basedOn w:val="DefaultParagraphFont"/>
+    <w:rsid w:val="0013363A"/>
+  </w:style>
+  <w:style w:type="character" w:customStyle="1" w:styleId="pl-c1">
+    <w:name w:val="pl-c1"/>
+    <w:basedOn w:val="DefaultParagraphFont"/>
+    <w:rsid w:val="0013363A"/>
+  </w:style>
+  <w:style w:type="character" w:customStyle="1" w:styleId="pl-s">
+    <w:name w:val="pl-s"/>
+    <w:basedOn w:val="DefaultParagraphFont"/>
+    <w:rsid w:val="0013363A"/>
+  </w:style>
 </w:styles>
 </file>
 
@@ -5909,11 +6985,59 @@
     <b:Volume>Recent Advances in Computers, Computing and Communication</b:Volume>
     <b:RefOrder>1</b:RefOrder>
   </b:Source>
+  <b:Source>
+    <b:Tag>Adi19</b:Tag>
+    <b:SourceType>DocumentFromInternetSite</b:SourceType>
+    <b:Guid>{08035AB8-CDD2-460D-9DCA-BFB44FCB7762}</b:Guid>
+    <b:Title>Poker-Hand Prediction</b:Title>
+    <b:Year>2019</b:Year>
+    <b:Author>
+      <b:Author>
+        <b:NameList>
+          <b:Person>
+            <b:Last>Bhardwaj</b:Last>
+            <b:First>Aditya</b:First>
+          </b:Person>
+        </b:NameList>
+      </b:Author>
+    </b:Author>
+    <b:Month>October</b:Month>
+    <b:Day>12</b:Day>
+    <b:InternetSiteTitle>Medium</b:InternetSiteTitle>
+    <b:URL>https://medium.com/@virgoady7/poker-hand-prediction-7a801e254acd</b:URL>
+    <b:RefOrder>2</b:RefOrder>
+  </b:Source>
+  <b:Source>
+    <b:Tag>Sri20</b:Tag>
+    <b:SourceType>DocumentFromInternetSite</b:SourceType>
+    <b:Guid>{8A45C8D0-4810-4D89-9F76-2EDF0140FF35}</b:Guid>
+    <b:Title>Pokerman</b:Title>
+    <b:InternetSiteTitle>GitHub</b:InternetSiteTitle>
+    <b:Year>2020</b:Year>
+    <b:Month>February</b:Month>
+    <b:Day>18</b:Day>
+    <b:URL>https://github.com/aditisrinivas97/Pokerman</b:URL>
+    <b:Author>
+      <b:Author>
+        <b:NameList>
+          <b:Person>
+            <b:Last>Srinivas</b:Last>
+            <b:First>Aditi</b:First>
+          </b:Person>
+          <b:Person>
+            <b:Last>Shenoy</b:Last>
+            <b:First>Avinash</b:First>
+          </b:Person>
+        </b:NameList>
+      </b:Author>
+    </b:Author>
+    <b:RefOrder>3</b:RefOrder>
+  </b:Source>
 </b:Sources>
 </file>
 
 <file path=customXml/itemProps1.xml><?xml version="1.0" encoding="utf-8"?>
-<ds:datastoreItem xmlns:ds="http://schemas.openxmlformats.org/officeDocument/2006/customXml" ds:itemID="{1C75C9F0-BC1E-4E3E-A877-2AC9AA9B6A0D}">
+<ds:datastoreItem xmlns:ds="http://schemas.openxmlformats.org/officeDocument/2006/customXml" ds:itemID="{58B99CF8-2524-4470-949C-4AE839CE05A2}">
   <ds:schemaRefs>
     <ds:schemaRef ds:uri="http://schemas.openxmlformats.org/officeDocument/2006/bibliography"/>
   </ds:schemaRefs>

</xml_diff>